<commit_message>
note 2 temp for  DI
</commit_message>
<xml_diff>
--- a/11-depandence injection .docx
+++ b/11-depandence injection .docx
@@ -4212,19 +4212,321 @@
           </w:r>
         </w:p>
         <w:p>
-          <w:fldSimple w:instr=" TOC \o &quot;1-3&quot; \h \z \u ">
+          <w:pPr>
+            <w:pStyle w:val="TOC1"/>
+            <w:tabs>
+              <w:tab w:val="right" w:leader="dot" w:pos="9350"/>
+            </w:tabs>
+            <w:rPr>
+              <w:rFonts w:cstheme="minorBidi"/>
+              <w:noProof/>
+            </w:rPr>
+          </w:pPr>
+          <w:r>
+            <w:fldChar w:fldCharType="begin"/>
+          </w:r>
+          <w:r>
+            <w:instrText xml:space="preserve"> TOC \o "1-3" \h \z \u </w:instrText>
+          </w:r>
+          <w:r>
+            <w:fldChar w:fldCharType="separate"/>
+          </w:r>
+          <w:hyperlink w:anchor="_Toc123865285" w:history="1">
             <w:r>
               <w:rPr>
-                <w:rFonts w:cs="Times New Roman"/>
-                <w:b/>
-                <w:bCs/>
+                <w:rStyle w:val="Hyperlink"/>
                 <w:noProof/>
-                <w:sz w:val="22"/>
-                <w:szCs w:val="22"/>
+                <w:lang w:bidi="ar-EG"/>
               </w:rPr>
-              <w:t>No table of contents entries found.</w:t>
+              <w:t>1-topic:</w:t>
             </w:r>
-          </w:fldSimple>
+            <w:r>
+              <w:rPr>
+                <w:noProof/>
+                <w:webHidden/>
+              </w:rPr>
+              <w:tab/>
+            </w:r>
+            <w:r>
+              <w:rPr>
+                <w:noProof/>
+                <w:webHidden/>
+              </w:rPr>
+              <w:fldChar w:fldCharType="begin"/>
+            </w:r>
+            <w:r>
+              <w:rPr>
+                <w:noProof/>
+                <w:webHidden/>
+              </w:rPr>
+              <w:instrText xml:space="preserve"> PAGEREF _Toc123865285 \h </w:instrText>
+            </w:r>
+            <w:r>
+              <w:rPr>
+                <w:noProof/>
+                <w:webHidden/>
+              </w:rPr>
+            </w:r>
+            <w:r>
+              <w:rPr>
+                <w:noProof/>
+                <w:webHidden/>
+              </w:rPr>
+              <w:fldChar w:fldCharType="separate"/>
+            </w:r>
+            <w:r>
+              <w:rPr>
+                <w:noProof/>
+                <w:webHidden/>
+              </w:rPr>
+              <w:t>2</w:t>
+            </w:r>
+            <w:r>
+              <w:rPr>
+                <w:noProof/>
+                <w:webHidden/>
+              </w:rPr>
+              <w:fldChar w:fldCharType="end"/>
+            </w:r>
+          </w:hyperlink>
+        </w:p>
+        <w:p>
+          <w:pPr>
+            <w:pStyle w:val="TOC1"/>
+            <w:tabs>
+              <w:tab w:val="right" w:leader="dot" w:pos="9350"/>
+            </w:tabs>
+            <w:rPr>
+              <w:rFonts w:cstheme="minorBidi"/>
+              <w:noProof/>
+            </w:rPr>
+          </w:pPr>
+          <w:hyperlink w:anchor="_Toc123865286" w:history="1">
+            <w:r>
+              <w:rPr>
+                <w:rStyle w:val="Hyperlink"/>
+                <w:noProof/>
+                <w:rtl/>
+                <w:lang w:bidi="ar-EG"/>
+              </w:rPr>
+              <w:t>2</w:t>
+            </w:r>
+            <w:r>
+              <w:rPr>
+                <w:rStyle w:val="Hyperlink"/>
+                <w:noProof/>
+                <w:lang w:bidi="ar-EG"/>
+              </w:rPr>
+              <w:t>-business logic :</w:t>
+            </w:r>
+            <w:r>
+              <w:rPr>
+                <w:noProof/>
+                <w:webHidden/>
+              </w:rPr>
+              <w:tab/>
+            </w:r>
+            <w:r>
+              <w:rPr>
+                <w:noProof/>
+                <w:webHidden/>
+              </w:rPr>
+              <w:fldChar w:fldCharType="begin"/>
+            </w:r>
+            <w:r>
+              <w:rPr>
+                <w:noProof/>
+                <w:webHidden/>
+              </w:rPr>
+              <w:instrText xml:space="preserve"> PAGEREF _Toc123865286 \h </w:instrText>
+            </w:r>
+            <w:r>
+              <w:rPr>
+                <w:noProof/>
+                <w:webHidden/>
+              </w:rPr>
+            </w:r>
+            <w:r>
+              <w:rPr>
+                <w:noProof/>
+                <w:webHidden/>
+              </w:rPr>
+              <w:fldChar w:fldCharType="separate"/>
+            </w:r>
+            <w:r>
+              <w:rPr>
+                <w:noProof/>
+                <w:webHidden/>
+              </w:rPr>
+              <w:t>2</w:t>
+            </w:r>
+            <w:r>
+              <w:rPr>
+                <w:noProof/>
+                <w:webHidden/>
+              </w:rPr>
+              <w:fldChar w:fldCharType="end"/>
+            </w:r>
+          </w:hyperlink>
+        </w:p>
+        <w:p>
+          <w:pPr>
+            <w:pStyle w:val="TOC1"/>
+            <w:tabs>
+              <w:tab w:val="right" w:leader="dot" w:pos="9350"/>
+            </w:tabs>
+            <w:rPr>
+              <w:rFonts w:cstheme="minorBidi"/>
+              <w:noProof/>
+            </w:rPr>
+          </w:pPr>
+          <w:hyperlink w:anchor="_Toc123865287" w:history="1">
+            <w:r>
+              <w:rPr>
+                <w:rStyle w:val="Hyperlink"/>
+                <w:noProof/>
+                <w:rtl/>
+                <w:lang w:bidi="ar-EG"/>
+              </w:rPr>
+              <w:t>3</w:t>
+            </w:r>
+            <w:r>
+              <w:rPr>
+                <w:rStyle w:val="Hyperlink"/>
+                <w:noProof/>
+                <w:lang w:bidi="ar-EG"/>
+              </w:rPr>
+              <w:t>- important notes :</w:t>
+            </w:r>
+            <w:r>
+              <w:rPr>
+                <w:noProof/>
+                <w:webHidden/>
+              </w:rPr>
+              <w:tab/>
+            </w:r>
+            <w:r>
+              <w:rPr>
+                <w:noProof/>
+                <w:webHidden/>
+              </w:rPr>
+              <w:fldChar w:fldCharType="begin"/>
+            </w:r>
+            <w:r>
+              <w:rPr>
+                <w:noProof/>
+                <w:webHidden/>
+              </w:rPr>
+              <w:instrText xml:space="preserve"> PAGEREF _Toc123865287 \h </w:instrText>
+            </w:r>
+            <w:r>
+              <w:rPr>
+                <w:noProof/>
+                <w:webHidden/>
+              </w:rPr>
+            </w:r>
+            <w:r>
+              <w:rPr>
+                <w:noProof/>
+                <w:webHidden/>
+              </w:rPr>
+              <w:fldChar w:fldCharType="separate"/>
+            </w:r>
+            <w:r>
+              <w:rPr>
+                <w:noProof/>
+                <w:webHidden/>
+              </w:rPr>
+              <w:t>3</w:t>
+            </w:r>
+            <w:r>
+              <w:rPr>
+                <w:noProof/>
+                <w:webHidden/>
+              </w:rPr>
+              <w:fldChar w:fldCharType="end"/>
+            </w:r>
+          </w:hyperlink>
+        </w:p>
+        <w:p>
+          <w:pPr>
+            <w:pStyle w:val="TOC1"/>
+            <w:tabs>
+              <w:tab w:val="right" w:leader="dot" w:pos="9350"/>
+            </w:tabs>
+            <w:rPr>
+              <w:rFonts w:cstheme="minorBidi"/>
+              <w:noProof/>
+            </w:rPr>
+          </w:pPr>
+          <w:hyperlink w:anchor="_Toc123865288" w:history="1">
+            <w:r>
+              <w:rPr>
+                <w:rStyle w:val="Hyperlink"/>
+                <w:noProof/>
+                <w:lang w:bidi="ar-EG"/>
+              </w:rPr>
+              <w:t>4- dependence injection :</w:t>
+            </w:r>
+            <w:r>
+              <w:rPr>
+                <w:noProof/>
+                <w:webHidden/>
+              </w:rPr>
+              <w:tab/>
+            </w:r>
+            <w:r>
+              <w:rPr>
+                <w:noProof/>
+                <w:webHidden/>
+              </w:rPr>
+              <w:fldChar w:fldCharType="begin"/>
+            </w:r>
+            <w:r>
+              <w:rPr>
+                <w:noProof/>
+                <w:webHidden/>
+              </w:rPr>
+              <w:instrText xml:space="preserve"> PAGEREF _Toc123865288 \h </w:instrText>
+            </w:r>
+            <w:r>
+              <w:rPr>
+                <w:noProof/>
+                <w:webHidden/>
+              </w:rPr>
+            </w:r>
+            <w:r>
+              <w:rPr>
+                <w:noProof/>
+                <w:webHidden/>
+              </w:rPr>
+              <w:fldChar w:fldCharType="separate"/>
+            </w:r>
+            <w:r>
+              <w:rPr>
+                <w:noProof/>
+                <w:webHidden/>
+              </w:rPr>
+              <w:t>3</w:t>
+            </w:r>
+            <w:r>
+              <w:rPr>
+                <w:noProof/>
+                <w:webHidden/>
+              </w:rPr>
+              <w:fldChar w:fldCharType="end"/>
+            </w:r>
+          </w:hyperlink>
+        </w:p>
+        <w:p>
+          <w:r>
+            <w:rPr>
+              <w:b/>
+              <w:bCs/>
+              <w:noProof/>
+            </w:rPr>
+            <w:fldChar w:fldCharType="end"/>
+          </w:r>
         </w:p>
       </w:sdtContent>
     </w:sdt>
@@ -4438,25 +4740,1122 @@
     </w:p>
     <w:p>
       <w:pPr>
+        <w:bidi/>
+        <w:rPr>
+          <w:lang w:bidi="ar-EG"/>
+        </w:rPr>
+      </w:pPr>
+    </w:p>
+    <w:p>
+      <w:pPr>
+        <w:pStyle w:val="Heading1"/>
+        <w:rPr>
+          <w:lang w:bidi="ar-EG"/>
+        </w:rPr>
+      </w:pPr>
+      <w:bookmarkStart w:id="0" w:name="_Toc123865285"/>
+      <w:r>
+        <w:rPr>
+          <w:lang w:bidi="ar-EG"/>
+        </w:rPr>
+        <w:lastRenderedPageBreak/>
+        <w:t>1-</w:t>
+      </w:r>
+      <w:r>
+        <w:rPr>
+          <w:lang w:bidi="ar-EG"/>
+        </w:rPr>
+        <w:t>topic:</w:t>
+      </w:r>
+      <w:bookmarkEnd w:id="0"/>
+    </w:p>
+    <w:p>
+      <w:pPr>
+        <w:bidi/>
+        <w:rPr>
+          <w:lang w:bidi="ar-EG"/>
+        </w:rPr>
+      </w:pPr>
+    </w:p>
+    <w:p>
+      <w:pPr>
+        <w:bidi/>
+        <w:rPr>
+          <w:rFonts w:hint="cs"/>
+          <w:rtl/>
+          <w:lang w:bidi="ar-EG"/>
+        </w:rPr>
+      </w:pPr>
+      <w:r>
+        <w:rPr>
+          <w:rFonts w:hint="cs"/>
+          <w:rtl/>
+          <w:lang w:bidi="ar-EG"/>
+        </w:rPr>
+        <w:t xml:space="preserve">احنا اخدنا جزء كبير من ال </w:t>
+      </w:r>
+      <w:r>
+        <w:rPr>
+          <w:lang w:bidi="ar-EG"/>
+        </w:rPr>
+        <w:t xml:space="preserve">repository </w:t>
+      </w:r>
+      <w:r>
+        <w:rPr>
+          <w:rFonts w:hint="cs"/>
+          <w:rtl/>
+          <w:lang w:bidi="ar-EG"/>
+        </w:rPr>
+        <w:t xml:space="preserve"> وهنرجع ليه تانى نشوف كام ملحوظه مهمه ومفيدة . </w:t>
+      </w:r>
+    </w:p>
+    <w:p>
+      <w:pPr>
+        <w:bidi/>
+        <w:rPr>
+          <w:rtl/>
+          <w:lang w:bidi="ar-EG"/>
+        </w:rPr>
+      </w:pPr>
+      <w:r>
+        <w:rPr>
+          <w:rFonts w:hint="cs"/>
+          <w:rtl/>
+          <w:lang w:bidi="ar-EG"/>
+        </w:rPr>
+        <w:t xml:space="preserve">دلوقتى هناخد حاجة اسمها ال </w:t>
+      </w:r>
+      <w:r>
+        <w:rPr>
+          <w:lang w:bidi="ar-EG"/>
+        </w:rPr>
+        <w:t xml:space="preserve">dependence injection </w:t>
+      </w:r>
+      <w:r>
+        <w:rPr>
+          <w:rFonts w:hint="cs"/>
+          <w:rtl/>
+          <w:lang w:bidi="ar-EG"/>
+        </w:rPr>
+        <w:t xml:space="preserve"> . </w:t>
+      </w:r>
+    </w:p>
+    <w:p>
+      <w:pPr>
+        <w:pStyle w:val="Heading1"/>
+        <w:rPr>
+          <w:lang w:bidi="ar-EG"/>
+        </w:rPr>
+      </w:pPr>
+      <w:bookmarkStart w:id="1" w:name="_Toc123865286"/>
+      <w:r>
+        <w:rPr>
+          <w:rFonts w:hint="cs"/>
+          <w:rtl/>
+          <w:lang w:bidi="ar-EG"/>
+        </w:rPr>
+        <w:t>2</w:t>
+      </w:r>
+      <w:r>
+        <w:rPr>
+          <w:lang w:bidi="ar-EG"/>
+        </w:rPr>
+        <w:t>-business logic :</w:t>
+      </w:r>
+      <w:bookmarkEnd w:id="1"/>
+    </w:p>
+    <w:p>
+      <w:pPr>
+        <w:bidi/>
+        <w:rPr>
+          <w:lang w:bidi="ar-EG"/>
+        </w:rPr>
+      </w:pPr>
+    </w:p>
+    <w:p>
+      <w:pPr>
+        <w:bidi/>
+        <w:rPr>
+          <w:rFonts w:hint="cs"/>
+          <w:rtl/>
+          <w:lang w:bidi="ar-EG"/>
+        </w:rPr>
+      </w:pPr>
+      <w:r>
+        <w:rPr>
+          <w:rFonts w:hint="cs"/>
+          <w:rtl/>
+          <w:lang w:bidi="ar-EG"/>
+        </w:rPr>
+        <w:t>ق</w:t>
+      </w:r>
+      <w:r>
+        <w:rPr>
+          <w:rFonts w:hint="cs"/>
+          <w:rtl/>
+          <w:lang w:bidi="ar-EG"/>
+        </w:rPr>
+        <w:t>ب</w:t>
+      </w:r>
+      <w:r>
+        <w:rPr>
+          <w:rFonts w:hint="cs"/>
+          <w:rtl/>
+          <w:lang w:bidi="ar-EG"/>
+        </w:rPr>
+        <w:t xml:space="preserve">ل </w:t>
+      </w:r>
+      <w:r>
+        <w:rPr>
+          <w:rFonts w:hint="cs"/>
+          <w:rtl/>
+          <w:lang w:bidi="ar-EG"/>
+        </w:rPr>
+        <w:t>ما</w:t>
+      </w:r>
+      <w:r>
+        <w:rPr>
+          <w:rFonts w:hint="cs"/>
+          <w:rtl/>
+          <w:lang w:bidi="ar-EG"/>
+        </w:rPr>
+        <w:t>نروح</w:t>
+      </w:r>
+      <w:r>
+        <w:rPr>
+          <w:lang w:bidi="ar-EG"/>
+        </w:rPr>
+        <w:t xml:space="preserve"> </w:t>
+      </w:r>
+      <w:r>
+        <w:rPr>
+          <w:rFonts w:hint="cs"/>
+          <w:rtl/>
+          <w:lang w:bidi="ar-EG"/>
+        </w:rPr>
+        <w:t xml:space="preserve"> لل </w:t>
+      </w:r>
+      <w:r>
+        <w:rPr>
+          <w:lang w:bidi="ar-EG"/>
+        </w:rPr>
+        <w:t xml:space="preserve">dependence injection </w:t>
+      </w:r>
+      <w:r>
+        <w:rPr>
+          <w:rFonts w:hint="cs"/>
+          <w:rtl/>
+          <w:lang w:bidi="ar-EG"/>
+        </w:rPr>
+        <w:t xml:space="preserve"> </w:t>
+      </w:r>
+      <w:r>
+        <w:rPr>
+          <w:lang w:bidi="ar-EG"/>
+        </w:rPr>
+        <w:t xml:space="preserve"> </w:t>
+      </w:r>
+      <w:r>
+        <w:rPr>
+          <w:rFonts w:hint="cs"/>
+          <w:rtl/>
+          <w:lang w:bidi="ar-EG"/>
+        </w:rPr>
+        <w:t xml:space="preserve">. هنعمل  بس  </w:t>
+      </w:r>
+      <w:r>
+        <w:rPr>
+          <w:lang w:bidi="ar-EG"/>
+        </w:rPr>
+        <w:t xml:space="preserve">logic </w:t>
+      </w:r>
+      <w:r>
+        <w:rPr>
+          <w:rFonts w:hint="cs"/>
+          <w:rtl/>
+          <w:lang w:bidi="ar-EG"/>
+        </w:rPr>
+        <w:t xml:space="preserve"> بتاع </w:t>
+      </w:r>
+      <w:r>
+        <w:rPr>
+          <w:lang w:bidi="ar-EG"/>
+        </w:rPr>
+        <w:t xml:space="preserve">order </w:t>
+      </w:r>
+      <w:r>
+        <w:rPr>
+          <w:rFonts w:hint="cs"/>
+          <w:rtl/>
+          <w:lang w:bidi="ar-EG"/>
+        </w:rPr>
+        <w:t xml:space="preserve"> </w:t>
+      </w:r>
+      <w:r>
+        <w:rPr>
+          <w:rFonts w:hint="cs"/>
+          <w:rtl/>
+          <w:lang w:bidi="ar-EG"/>
+        </w:rPr>
+        <w:t xml:space="preserve">على السريع والخطوات هى هى الى عملنها ف ال </w:t>
+      </w:r>
+      <w:r>
+        <w:rPr>
+          <w:lang w:bidi="ar-EG"/>
+        </w:rPr>
+        <w:t xml:space="preserve">client </w:t>
+      </w:r>
+      <w:r>
+        <w:rPr>
+          <w:rFonts w:hint="cs"/>
+          <w:rtl/>
+          <w:lang w:bidi="ar-EG"/>
+        </w:rPr>
+        <w:t xml:space="preserve"> بس هنحتاج الخطوه دى واحنا شغلين   . وهسبلك اسكرينات بس من غير شرح . </w:t>
+      </w:r>
+    </w:p>
+    <w:p>
+      <w:pPr>
+        <w:bidi/>
+        <w:rPr>
+          <w:lang w:bidi="ar-EG"/>
+        </w:rPr>
+      </w:pPr>
+      <w:r>
+        <w:rPr>
+          <w:rFonts w:cs="Arial"/>
+          <w:rtl/>
+          <w:lang w:bidi="ar-EG"/>
+        </w:rPr>
+        <w:drawing>
+          <wp:anchor distT="0" distB="0" distL="114300" distR="114300" simplePos="0" relativeHeight="251665408" behindDoc="0" locked="0" layoutInCell="1" allowOverlap="1" wp14:anchorId="661C95FF" wp14:editId="71B34075">
+            <wp:simplePos x="0" y="0"/>
+            <wp:positionH relativeFrom="column">
+              <wp:posOffset>-38100</wp:posOffset>
+            </wp:positionH>
+            <wp:positionV relativeFrom="paragraph">
+              <wp:posOffset>243205</wp:posOffset>
+            </wp:positionV>
+            <wp:extent cx="4845050" cy="1405771"/>
+            <wp:effectExtent l="0" t="0" r="0" b="4445"/>
+            <wp:wrapNone/>
+            <wp:docPr id="35" name="Picture 35"/>
+            <wp:cNvGraphicFramePr>
+              <a:graphicFrameLocks xmlns:a="http://schemas.openxmlformats.org/drawingml/2006/main" noChangeAspect="1"/>
+            </wp:cNvGraphicFramePr>
+            <a:graphic xmlns:a="http://schemas.openxmlformats.org/drawingml/2006/main">
+              <a:graphicData uri="http://schemas.openxmlformats.org/drawingml/2006/picture">
+                <pic:pic xmlns:pic="http://schemas.openxmlformats.org/drawingml/2006/picture">
+                  <pic:nvPicPr>
+                    <pic:cNvPr id="1" name=""/>
+                    <pic:cNvPicPr/>
+                  </pic:nvPicPr>
+                  <pic:blipFill>
+                    <a:blip r:embed="rId10">
+                      <a:extLst>
+                        <a:ext uri="{28A0092B-C50C-407E-A947-70E740481C1C}">
+                          <a14:useLocalDpi xmlns:a14="http://schemas.microsoft.com/office/drawing/2010/main" val="0"/>
+                        </a:ext>
+                      </a:extLst>
+                    </a:blip>
+                    <a:stretch>
+                      <a:fillRect/>
+                    </a:stretch>
+                  </pic:blipFill>
+                  <pic:spPr>
+                    <a:xfrm>
+                      <a:off x="0" y="0"/>
+                      <a:ext cx="4882900" cy="1416753"/>
+                    </a:xfrm>
+                    <a:prstGeom prst="rect">
+                      <a:avLst/>
+                    </a:prstGeom>
+                  </pic:spPr>
+                </pic:pic>
+              </a:graphicData>
+            </a:graphic>
+            <wp14:sizeRelH relativeFrom="margin">
+              <wp14:pctWidth>0</wp14:pctWidth>
+            </wp14:sizeRelH>
+            <wp14:sizeRelV relativeFrom="margin">
+              <wp14:pctHeight>0</wp14:pctHeight>
+            </wp14:sizeRelV>
+          </wp:anchor>
+        </w:drawing>
+      </w:r>
+    </w:p>
+    <w:p>
+      <w:pPr>
+        <w:bidi/>
+        <w:rPr>
+          <w:lang w:bidi="ar-EG"/>
+        </w:rPr>
+      </w:pPr>
+    </w:p>
+    <w:p>
+      <w:pPr>
+        <w:bidi/>
+        <w:rPr>
+          <w:lang w:bidi="ar-EG"/>
+        </w:rPr>
+      </w:pPr>
+    </w:p>
+    <w:p>
+      <w:pPr>
+        <w:bidi/>
+        <w:rPr>
+          <w:lang w:bidi="ar-EG"/>
+        </w:rPr>
+      </w:pPr>
+    </w:p>
+    <w:p>
+      <w:pPr>
+        <w:bidi/>
+        <w:rPr>
+          <w:lang w:bidi="ar-EG"/>
+        </w:rPr>
+      </w:pPr>
+    </w:p>
+    <w:p>
+      <w:pPr>
+        <w:bidi/>
+        <w:rPr>
+          <w:lang w:bidi="ar-EG"/>
+        </w:rPr>
+      </w:pPr>
+    </w:p>
+    <w:p>
+      <w:pPr>
+        <w:bidi/>
+        <w:rPr>
+          <w:lang w:bidi="ar-EG"/>
+        </w:rPr>
+      </w:pPr>
+    </w:p>
+    <w:p>
+      <w:pPr>
+        <w:bidi/>
+        <w:rPr>
+          <w:lang w:bidi="ar-EG"/>
+        </w:rPr>
+      </w:pPr>
+      <w:r>
+        <w:rPr>
+          <w:rFonts w:cs="Arial"/>
+          <w:rtl/>
+          <w:lang w:bidi="ar-EG"/>
+        </w:rPr>
+        <w:drawing>
+          <wp:anchor distT="0" distB="0" distL="114300" distR="114300" simplePos="0" relativeHeight="251666432" behindDoc="0" locked="0" layoutInCell="1" allowOverlap="1" wp14:anchorId="549B1C12" wp14:editId="5D90C9D6">
+            <wp:simplePos x="0" y="0"/>
+            <wp:positionH relativeFrom="column">
+              <wp:posOffset>-38100</wp:posOffset>
+            </wp:positionH>
+            <wp:positionV relativeFrom="paragraph">
+              <wp:posOffset>130810</wp:posOffset>
+            </wp:positionV>
+            <wp:extent cx="5062890" cy="1350645"/>
+            <wp:effectExtent l="0" t="0" r="4445" b="1905"/>
+            <wp:wrapNone/>
+            <wp:docPr id="36" name="Picture 36"/>
+            <wp:cNvGraphicFramePr>
+              <a:graphicFrameLocks xmlns:a="http://schemas.openxmlformats.org/drawingml/2006/main" noChangeAspect="1"/>
+            </wp:cNvGraphicFramePr>
+            <a:graphic xmlns:a="http://schemas.openxmlformats.org/drawingml/2006/main">
+              <a:graphicData uri="http://schemas.openxmlformats.org/drawingml/2006/picture">
+                <pic:pic xmlns:pic="http://schemas.openxmlformats.org/drawingml/2006/picture">
+                  <pic:nvPicPr>
+                    <pic:cNvPr id="1" name=""/>
+                    <pic:cNvPicPr/>
+                  </pic:nvPicPr>
+                  <pic:blipFill>
+                    <a:blip r:embed="rId11">
+                      <a:extLst>
+                        <a:ext uri="{28A0092B-C50C-407E-A947-70E740481C1C}">
+                          <a14:useLocalDpi xmlns:a14="http://schemas.microsoft.com/office/drawing/2010/main" val="0"/>
+                        </a:ext>
+                      </a:extLst>
+                    </a:blip>
+                    <a:stretch>
+                      <a:fillRect/>
+                    </a:stretch>
+                  </pic:blipFill>
+                  <pic:spPr>
+                    <a:xfrm>
+                      <a:off x="0" y="0"/>
+                      <a:ext cx="5062890" cy="1350645"/>
+                    </a:xfrm>
+                    <a:prstGeom prst="rect">
+                      <a:avLst/>
+                    </a:prstGeom>
+                  </pic:spPr>
+                </pic:pic>
+              </a:graphicData>
+            </a:graphic>
+          </wp:anchor>
+        </w:drawing>
+      </w:r>
+    </w:p>
+    <w:p>
+      <w:pPr>
+        <w:bidi/>
+        <w:rPr>
+          <w:lang w:bidi="ar-EG"/>
+        </w:rPr>
+      </w:pPr>
+    </w:p>
+    <w:p>
+      <w:pPr>
+        <w:bidi/>
+        <w:rPr>
+          <w:lang w:bidi="ar-EG"/>
+        </w:rPr>
+      </w:pPr>
+    </w:p>
+    <w:p>
+      <w:pPr>
+        <w:bidi/>
+        <w:rPr>
+          <w:lang w:bidi="ar-EG"/>
+        </w:rPr>
+      </w:pPr>
+    </w:p>
+    <w:p>
+      <w:pPr>
+        <w:bidi/>
+        <w:rPr>
+          <w:lang w:bidi="ar-EG"/>
+        </w:rPr>
+      </w:pPr>
+    </w:p>
+    <w:p>
+      <w:pPr>
+        <w:bidi/>
+        <w:rPr>
+          <w:lang w:bidi="ar-EG"/>
+        </w:rPr>
+      </w:pPr>
+    </w:p>
+    <w:p>
+      <w:pPr>
+        <w:bidi/>
+        <w:rPr>
+          <w:lang w:bidi="ar-EG"/>
+        </w:rPr>
+      </w:pPr>
+      <w:r>
+        <w:rPr>
+          <w:rFonts w:cs="Arial"/>
+          <w:rtl/>
+          <w:lang w:bidi="ar-EG"/>
+        </w:rPr>
+        <w:drawing>
+          <wp:anchor distT="0" distB="0" distL="114300" distR="114300" simplePos="0" relativeHeight="251667456" behindDoc="0" locked="0" layoutInCell="1" allowOverlap="1" wp14:anchorId="4EAA0A04" wp14:editId="6C4F0E06">
+            <wp:simplePos x="0" y="0"/>
+            <wp:positionH relativeFrom="column">
+              <wp:posOffset>-37232</wp:posOffset>
+            </wp:positionH>
+            <wp:positionV relativeFrom="paragraph">
+              <wp:posOffset>155575</wp:posOffset>
+            </wp:positionV>
+            <wp:extent cx="4286250" cy="2107992"/>
+            <wp:effectExtent l="0" t="0" r="0" b="6985"/>
+            <wp:wrapNone/>
+            <wp:docPr id="37" name="Picture 37"/>
+            <wp:cNvGraphicFramePr>
+              <a:graphicFrameLocks xmlns:a="http://schemas.openxmlformats.org/drawingml/2006/main" noChangeAspect="1"/>
+            </wp:cNvGraphicFramePr>
+            <a:graphic xmlns:a="http://schemas.openxmlformats.org/drawingml/2006/main">
+              <a:graphicData uri="http://schemas.openxmlformats.org/drawingml/2006/picture">
+                <pic:pic xmlns:pic="http://schemas.openxmlformats.org/drawingml/2006/picture">
+                  <pic:nvPicPr>
+                    <pic:cNvPr id="1" name=""/>
+                    <pic:cNvPicPr/>
+                  </pic:nvPicPr>
+                  <pic:blipFill>
+                    <a:blip r:embed="rId12">
+                      <a:extLst>
+                        <a:ext uri="{28A0092B-C50C-407E-A947-70E740481C1C}">
+                          <a14:useLocalDpi xmlns:a14="http://schemas.microsoft.com/office/drawing/2010/main" val="0"/>
+                        </a:ext>
+                      </a:extLst>
+                    </a:blip>
+                    <a:stretch>
+                      <a:fillRect/>
+                    </a:stretch>
+                  </pic:blipFill>
+                  <pic:spPr>
+                    <a:xfrm>
+                      <a:off x="0" y="0"/>
+                      <a:ext cx="4286250" cy="2107992"/>
+                    </a:xfrm>
+                    <a:prstGeom prst="rect">
+                      <a:avLst/>
+                    </a:prstGeom>
+                  </pic:spPr>
+                </pic:pic>
+              </a:graphicData>
+            </a:graphic>
+            <wp14:sizeRelH relativeFrom="margin">
+              <wp14:pctWidth>0</wp14:pctWidth>
+            </wp14:sizeRelH>
+            <wp14:sizeRelV relativeFrom="margin">
+              <wp14:pctHeight>0</wp14:pctHeight>
+            </wp14:sizeRelV>
+          </wp:anchor>
+        </w:drawing>
+      </w:r>
+    </w:p>
+    <w:p>
+      <w:pPr>
+        <w:bidi/>
+        <w:rPr>
+          <w:lang w:bidi="ar-EG"/>
+        </w:rPr>
+      </w:pPr>
+    </w:p>
+    <w:p>
+      <w:pPr>
+        <w:bidi/>
+        <w:rPr>
+          <w:lang w:bidi="ar-EG"/>
+        </w:rPr>
+      </w:pPr>
+    </w:p>
+    <w:p>
+      <w:pPr>
+        <w:bidi/>
+        <w:rPr>
+          <w:lang w:bidi="ar-EG"/>
+        </w:rPr>
+      </w:pPr>
+    </w:p>
+    <w:p>
+      <w:pPr>
+        <w:bidi/>
+        <w:rPr>
+          <w:lang w:bidi="ar-EG"/>
+        </w:rPr>
+      </w:pPr>
+    </w:p>
+    <w:p>
+      <w:pPr>
+        <w:bidi/>
+        <w:rPr>
+          <w:lang w:bidi="ar-EG"/>
+        </w:rPr>
+      </w:pPr>
+    </w:p>
+    <w:p>
+      <w:pPr>
+        <w:bidi/>
+        <w:rPr>
+          <w:lang w:bidi="ar-EG"/>
+        </w:rPr>
+      </w:pPr>
+    </w:p>
+    <w:p>
+      <w:pPr>
+        <w:bidi/>
+        <w:rPr>
+          <w:lang w:bidi="ar-EG"/>
+        </w:rPr>
+      </w:pPr>
+    </w:p>
+    <w:p>
+      <w:pPr>
+        <w:bidi/>
+        <w:rPr>
+          <w:lang w:bidi="ar-EG"/>
+        </w:rPr>
+      </w:pPr>
+    </w:p>
+    <w:p>
+      <w:pPr>
+        <w:bidi/>
+        <w:rPr>
+          <w:rtl/>
+          <w:lang w:bidi="ar-EG"/>
+        </w:rPr>
+      </w:pPr>
+    </w:p>
+    <w:p>
+      <w:pPr>
+        <w:bidi/>
+        <w:rPr>
+          <w:lang w:bidi="ar-EG"/>
+        </w:rPr>
+      </w:pPr>
+    </w:p>
+    <w:p>
+      <w:pPr>
         <w:pStyle w:val="ListParagraph"/>
-        <w:bidi/>
-        <w:rPr>
-          <w:lang w:bidi="ar-EG"/>
-        </w:rPr>
-      </w:pPr>
+        <w:numPr>
+          <w:ilvl w:val="0"/>
+          <w:numId w:val="33"/>
+        </w:numPr>
+        <w:bidi/>
+        <w:rPr>
+          <w:rFonts w:hint="cs"/>
+          <w:lang w:bidi="ar-EG"/>
+        </w:rPr>
+      </w:pPr>
+      <w:r>
+        <w:rPr>
+          <w:rFonts w:hint="cs"/>
+          <w:rtl/>
+          <w:lang w:bidi="ar-EG"/>
+        </w:rPr>
+        <w:t xml:space="preserve">ملحزظه   مهم </w:t>
+      </w:r>
+      <w:r>
+        <w:rPr>
+          <w:rFonts w:hint="cs"/>
+          <w:rtl/>
+          <w:lang w:bidi="ar-EG"/>
+        </w:rPr>
+        <w:t xml:space="preserve">يغالى قبل منكمل  : لو ملاحظ ف الكود بتاع ال </w:t>
+      </w:r>
+      <w:proofErr w:type="spellStart"/>
+      <w:r>
+        <w:rPr>
+          <w:lang w:bidi="ar-EG"/>
+        </w:rPr>
+        <w:t>ui</w:t>
+      </w:r>
+      <w:proofErr w:type="spellEnd"/>
+      <w:r>
+        <w:rPr>
+          <w:lang w:bidi="ar-EG"/>
+        </w:rPr>
+        <w:t xml:space="preserve"> </w:t>
+      </w:r>
+      <w:r>
+        <w:rPr>
+          <w:rFonts w:hint="cs"/>
+          <w:rtl/>
+          <w:lang w:bidi="ar-EG"/>
+        </w:rPr>
+        <w:t xml:space="preserve"> قلتلك هو </w:t>
+      </w:r>
+      <w:r>
+        <w:rPr>
+          <w:lang w:bidi="ar-EG"/>
+        </w:rPr>
+        <w:t xml:space="preserve">tightly couple </w:t>
+      </w:r>
+      <w:r>
+        <w:rPr>
+          <w:rFonts w:hint="cs"/>
+          <w:rtl/>
+          <w:lang w:bidi="ar-EG"/>
+        </w:rPr>
+        <w:t xml:space="preserve"> مع  ال</w:t>
+      </w:r>
+      <w:r>
+        <w:rPr>
+          <w:lang w:bidi="ar-EG"/>
+        </w:rPr>
+        <w:t xml:space="preserve">mode </w:t>
+      </w:r>
+      <w:r>
+        <w:rPr>
+          <w:rFonts w:hint="cs"/>
+          <w:rtl/>
+          <w:lang w:bidi="ar-EG"/>
+        </w:rPr>
+        <w:t xml:space="preserve"> وكمان مع الداتا </w:t>
+      </w:r>
     </w:p>
     <w:p>
       <w:pPr>
         <w:pStyle w:val="ListParagraph"/>
-        <w:bidi/>
-        <w:rPr>
-          <w:lang w:bidi="ar-EG"/>
-        </w:rPr>
-      </w:pPr>
+        <w:numPr>
+          <w:ilvl w:val="0"/>
+          <w:numId w:val="33"/>
+        </w:numPr>
+        <w:bidi/>
+        <w:rPr>
+          <w:lang w:bidi="ar-EG"/>
+        </w:rPr>
+      </w:pPr>
+      <w:r>
+        <w:rPr>
+          <w:rFonts w:hint="cs"/>
+          <w:rtl/>
+          <w:lang w:bidi="ar-EG"/>
+        </w:rPr>
+        <w:t>ف موضوع ال</w:t>
+      </w:r>
+      <w:r>
+        <w:rPr>
+          <w:lang w:bidi="ar-EG"/>
+        </w:rPr>
+        <w:t xml:space="preserve"> </w:t>
+      </w:r>
+      <w:r>
+        <w:rPr>
+          <w:lang w:bidi="ar-EG"/>
+        </w:rPr>
+        <w:t xml:space="preserve">tightly couple </w:t>
+      </w:r>
+      <w:r>
+        <w:rPr>
+          <w:rFonts w:hint="cs"/>
+          <w:rtl/>
+          <w:lang w:bidi="ar-EG"/>
+        </w:rPr>
+        <w:t xml:space="preserve"> بالنسبه لل</w:t>
+      </w:r>
+      <w:r>
+        <w:rPr>
+          <w:lang w:bidi="ar-EG"/>
+        </w:rPr>
+        <w:t xml:space="preserve">data </w:t>
+      </w:r>
+      <w:r>
+        <w:rPr>
+          <w:rFonts w:hint="cs"/>
+          <w:rtl/>
+          <w:lang w:bidi="ar-EG"/>
+        </w:rPr>
+        <w:t xml:space="preserve">  قصدى بيه ان جواه ال </w:t>
+      </w:r>
+      <w:proofErr w:type="spellStart"/>
+      <w:r>
+        <w:rPr>
+          <w:lang w:bidi="ar-EG"/>
+        </w:rPr>
+        <w:t>ui</w:t>
+      </w:r>
+      <w:proofErr w:type="spellEnd"/>
+      <w:r>
+        <w:rPr>
+          <w:lang w:bidi="ar-EG"/>
+        </w:rPr>
+        <w:t xml:space="preserve"> </w:t>
+      </w:r>
+      <w:r>
+        <w:rPr>
+          <w:rFonts w:hint="cs"/>
+          <w:rtl/>
+          <w:lang w:bidi="ar-EG"/>
+        </w:rPr>
+        <w:t xml:space="preserve"> ف </w:t>
+      </w:r>
+      <w:r>
+        <w:rPr>
+          <w:lang w:bidi="ar-EG"/>
+        </w:rPr>
+        <w:t xml:space="preserve">object </w:t>
+      </w:r>
+      <w:r>
+        <w:rPr>
+          <w:rFonts w:hint="cs"/>
+          <w:rtl/>
+          <w:lang w:bidi="ar-EG"/>
+        </w:rPr>
+        <w:t xml:space="preserve">من ال </w:t>
+      </w:r>
+      <w:r>
+        <w:rPr>
+          <w:lang w:bidi="ar-EG"/>
+        </w:rPr>
+        <w:t xml:space="preserve">context </w:t>
+      </w:r>
+      <w:r>
+        <w:rPr>
+          <w:rFonts w:hint="cs"/>
+          <w:rtl/>
+          <w:lang w:bidi="ar-EG"/>
+        </w:rPr>
+        <w:t xml:space="preserve"> ولحاد دلوقتى هو موجود  بس هنحوشه وشخلين ف خطوات حله .</w:t>
+      </w:r>
     </w:p>
     <w:p>
       <w:pPr>
         <w:pStyle w:val="ListParagraph"/>
+        <w:numPr>
+          <w:ilvl w:val="0"/>
+          <w:numId w:val="33"/>
+        </w:numPr>
+        <w:bidi/>
+        <w:rPr>
+          <w:lang w:bidi="ar-EG"/>
+        </w:rPr>
+      </w:pPr>
+      <w:r>
+        <w:rPr>
+          <w:rFonts w:hint="cs"/>
+          <w:rtl/>
+          <w:lang w:bidi="ar-EG"/>
+        </w:rPr>
+        <w:t>اما موضع ال</w:t>
+      </w:r>
+      <w:r>
+        <w:rPr>
+          <w:lang w:bidi="ar-EG"/>
+        </w:rPr>
+        <w:t xml:space="preserve"> </w:t>
+      </w:r>
+      <w:r>
+        <w:rPr>
+          <w:lang w:bidi="ar-EG"/>
+        </w:rPr>
+        <w:t>tightly couple</w:t>
+      </w:r>
+      <w:r>
+        <w:rPr>
+          <w:rFonts w:hint="cs"/>
+          <w:rtl/>
+          <w:lang w:bidi="ar-EG"/>
+        </w:rPr>
+        <w:t>بالنسبه لل</w:t>
+      </w:r>
+      <w:r>
+        <w:rPr>
+          <w:lang w:bidi="ar-EG"/>
+        </w:rPr>
+        <w:t xml:space="preserve">model </w:t>
+      </w:r>
+      <w:r>
+        <w:rPr>
+          <w:rFonts w:hint="cs"/>
+          <w:rtl/>
+          <w:lang w:bidi="ar-EG"/>
+        </w:rPr>
+        <w:t xml:space="preserve"> احنا قلنا هناقشه مع </w:t>
+      </w:r>
+      <w:r>
+        <w:rPr>
+          <w:lang w:bidi="ar-EG"/>
+        </w:rPr>
+        <w:t xml:space="preserve">pattern </w:t>
+      </w:r>
+      <w:r>
+        <w:rPr>
+          <w:rFonts w:hint="cs"/>
+          <w:rtl/>
+          <w:lang w:bidi="ar-EG"/>
+        </w:rPr>
+        <w:t xml:space="preserve"> تانيه لو ملاحظ ان لما عملت</w:t>
+      </w:r>
+      <w:r>
+        <w:rPr>
+          <w:lang w:bidi="ar-EG"/>
+        </w:rPr>
+        <w:t xml:space="preserve">business logic </w:t>
+      </w:r>
+      <w:r>
+        <w:rPr>
+          <w:rFonts w:hint="cs"/>
+          <w:rtl/>
+          <w:lang w:bidi="ar-EG"/>
+        </w:rPr>
+        <w:t xml:space="preserve"> انا مبقتش اعمل </w:t>
+      </w:r>
+      <w:r>
+        <w:rPr>
+          <w:lang w:bidi="ar-EG"/>
+        </w:rPr>
+        <w:t xml:space="preserve">object </w:t>
+      </w:r>
+      <w:r>
+        <w:rPr>
+          <w:rFonts w:hint="cs"/>
+          <w:rtl/>
+          <w:lang w:bidi="ar-EG"/>
+        </w:rPr>
+        <w:t xml:space="preserve"> من </w:t>
+      </w:r>
+      <w:r>
+        <w:rPr>
+          <w:lang w:bidi="ar-EG"/>
+        </w:rPr>
+        <w:t xml:space="preserve">model  </w:t>
+      </w:r>
+      <w:r>
+        <w:rPr>
+          <w:rFonts w:hint="cs"/>
+          <w:rtl/>
+          <w:lang w:bidi="ar-EG"/>
+        </w:rPr>
+        <w:t xml:space="preserve"> .  خلى بالك من النقطه دى وهنرجعلها ان شاء الله . </w:t>
+      </w:r>
+    </w:p>
+    <w:p>
+      <w:pPr>
+        <w:pStyle w:val="Heading1"/>
+        <w:rPr>
+          <w:lang w:bidi="ar-EG"/>
+        </w:rPr>
+      </w:pPr>
+      <w:bookmarkStart w:id="2" w:name="_Toc123865287"/>
+      <w:r>
+        <w:rPr>
+          <w:rFonts w:hint="cs"/>
+          <w:rtl/>
+          <w:lang w:bidi="ar-EG"/>
+        </w:rPr>
+        <w:lastRenderedPageBreak/>
+        <w:t>3</w:t>
+      </w:r>
+      <w:r>
+        <w:rPr>
+          <w:lang w:bidi="ar-EG"/>
+        </w:rPr>
+        <w:t>- important notes :</w:t>
+      </w:r>
+      <w:bookmarkEnd w:id="2"/>
+    </w:p>
+    <w:p>
+      <w:pPr>
+        <w:bidi/>
+        <w:rPr>
+          <w:lang w:bidi="ar-EG"/>
+        </w:rPr>
+      </w:pPr>
+    </w:p>
+    <w:p>
+      <w:pPr>
+        <w:bidi/>
+        <w:rPr>
+          <w:rFonts w:hint="cs"/>
+          <w:rtl/>
+          <w:lang w:bidi="ar-EG"/>
+        </w:rPr>
+      </w:pPr>
+      <w:r>
+        <w:rPr>
+          <w:rFonts w:hint="cs"/>
+          <w:rtl/>
+          <w:lang w:bidi="ar-EG"/>
+        </w:rPr>
+        <w:t xml:space="preserve">احنا عملنا  من شويه </w:t>
+      </w:r>
+      <w:r>
+        <w:rPr>
+          <w:lang w:bidi="ar-EG"/>
+        </w:rPr>
+        <w:t xml:space="preserve">repository </w:t>
+      </w:r>
+      <w:r>
+        <w:rPr>
+          <w:rFonts w:hint="cs"/>
+          <w:rtl/>
+          <w:lang w:bidi="ar-EG"/>
+        </w:rPr>
+        <w:t xml:space="preserve"> مخصوص لل</w:t>
+      </w:r>
+      <w:r>
+        <w:rPr>
+          <w:lang w:bidi="ar-EG"/>
+        </w:rPr>
+        <w:t xml:space="preserve">client </w:t>
+      </w:r>
+      <w:r>
+        <w:rPr>
+          <w:rFonts w:hint="cs"/>
+          <w:rtl/>
+          <w:lang w:bidi="ar-EG"/>
+        </w:rPr>
+        <w:t xml:space="preserve"> وكمان واخد مخصوص لل </w:t>
+      </w:r>
+      <w:r>
+        <w:rPr>
+          <w:lang w:bidi="ar-EG"/>
+        </w:rPr>
+        <w:t xml:space="preserve">order </w:t>
+      </w:r>
+      <w:r>
+        <w:rPr>
+          <w:rFonts w:hint="cs"/>
+          <w:rtl/>
+          <w:lang w:bidi="ar-EG"/>
+        </w:rPr>
+        <w:t xml:space="preserve">  عشان نضيف </w:t>
+      </w:r>
+      <w:r>
+        <w:rPr>
+          <w:lang w:bidi="ar-EG"/>
+        </w:rPr>
+        <w:t xml:space="preserve">logic </w:t>
+      </w:r>
+      <w:r>
+        <w:rPr>
+          <w:rFonts w:hint="cs"/>
+          <w:rtl/>
+          <w:lang w:bidi="ar-EG"/>
+        </w:rPr>
+        <w:t xml:space="preserve"> معين . طيب افرض ان ف حد استخدام ال </w:t>
+      </w:r>
+      <w:r>
+        <w:rPr>
+          <w:lang w:bidi="ar-EG"/>
+        </w:rPr>
+        <w:t xml:space="preserve">repository </w:t>
+      </w:r>
+      <w:r>
+        <w:rPr>
+          <w:rFonts w:hint="cs"/>
+          <w:rtl/>
+          <w:lang w:bidi="ar-EG"/>
+        </w:rPr>
+        <w:t xml:space="preserve"> القيدم الى مفهوش اى </w:t>
+      </w:r>
+      <w:r>
+        <w:rPr>
+          <w:lang w:bidi="ar-EG"/>
+        </w:rPr>
+        <w:t xml:space="preserve">business logic </w:t>
+      </w:r>
+      <w:r>
+        <w:rPr>
+          <w:rFonts w:hint="cs"/>
+          <w:rtl/>
+          <w:lang w:bidi="ar-EG"/>
+        </w:rPr>
+        <w:t xml:space="preserve">؟ ازاى هقدر امنع الشخص من حاجة زى دى خلى السوال ف دماغك وهجاوب عليه بعد شويع تابع . </w:t>
+      </w:r>
+    </w:p>
+    <w:p>
+      <w:pPr>
+        <w:pStyle w:val="Heading1"/>
+        <w:rPr>
+          <w:lang w:bidi="ar-EG"/>
+        </w:rPr>
+      </w:pPr>
+      <w:bookmarkStart w:id="3" w:name="_Toc123865288"/>
+      <w:r>
+        <w:rPr>
+          <w:lang w:bidi="ar-EG"/>
+        </w:rPr>
+        <w:t xml:space="preserve">4- </w:t>
+      </w:r>
+      <w:proofErr w:type="gramStart"/>
+      <w:r>
+        <w:rPr>
+          <w:lang w:bidi="ar-EG"/>
+        </w:rPr>
+        <w:t>dependence</w:t>
+      </w:r>
+      <w:proofErr w:type="gramEnd"/>
+      <w:r>
+        <w:rPr>
+          <w:lang w:bidi="ar-EG"/>
+        </w:rPr>
+        <w:t xml:space="preserve"> injection</w:t>
+      </w:r>
+      <w:r>
+        <w:rPr>
+          <w:lang w:bidi="ar-EG"/>
+        </w:rPr>
+        <w:t xml:space="preserve"> :</w:t>
+      </w:r>
+      <w:bookmarkEnd w:id="3"/>
+    </w:p>
+    <w:p>
+      <w:pPr>
         <w:bidi/>
         <w:rPr>
           <w:lang w:bidi="ar-EG"/>
@@ -4466,6 +5865,187 @@
     <w:p>
       <w:pPr>
         <w:pStyle w:val="ListParagraph"/>
+        <w:numPr>
+          <w:ilvl w:val="0"/>
+          <w:numId w:val="33"/>
+        </w:numPr>
+        <w:bidi/>
+        <w:rPr>
+          <w:lang w:bidi="ar-EG"/>
+        </w:rPr>
+      </w:pPr>
+      <w:r>
+        <w:rPr>
+          <w:rFonts w:hint="cs"/>
+          <w:rtl/>
+          <w:lang w:bidi="ar-EG"/>
+        </w:rPr>
+        <w:t xml:space="preserve">لو  رحنا لكلاس </w:t>
+      </w:r>
+      <w:r>
+        <w:rPr>
+          <w:lang w:bidi="ar-EG"/>
+        </w:rPr>
+        <w:t xml:space="preserve">clientRepo </w:t>
+      </w:r>
+      <w:r>
+        <w:rPr>
+          <w:rFonts w:hint="cs"/>
+          <w:rtl/>
+          <w:lang w:bidi="ar-EG"/>
+        </w:rPr>
+        <w:t xml:space="preserve"> هنلاقيه بيقول اى حد عاوز يشتغل معايه  يبعتلى </w:t>
+      </w:r>
+      <w:r>
+        <w:rPr>
+          <w:lang w:bidi="ar-EG"/>
+        </w:rPr>
+        <w:t xml:space="preserve"> object </w:t>
+      </w:r>
+      <w:r>
+        <w:rPr>
+          <w:rFonts w:hint="cs"/>
+          <w:rtl/>
+          <w:lang w:bidi="ar-EG"/>
+        </w:rPr>
+        <w:t xml:space="preserve"> من </w:t>
+      </w:r>
+      <w:r>
+        <w:rPr>
+          <w:lang w:bidi="ar-EG"/>
+        </w:rPr>
+        <w:t xml:space="preserve">context </w:t>
+      </w:r>
+      <w:r>
+        <w:rPr>
+          <w:rFonts w:hint="cs"/>
+          <w:rtl/>
+          <w:lang w:bidi="ar-EG"/>
+        </w:rPr>
+        <w:t xml:space="preserve"> .</w:t>
+      </w:r>
+    </w:p>
+    <w:p>
+      <w:pPr>
+        <w:bidi/>
+        <w:rPr>
+          <w:lang w:bidi="ar-EG"/>
+        </w:rPr>
+      </w:pPr>
+      <w:r>
+        <w:rPr>
+          <w:rFonts w:cs="Arial"/>
+          <w:rtl/>
+          <w:lang w:bidi="ar-EG"/>
+        </w:rPr>
+        <w:drawing>
+          <wp:anchor distT="0" distB="0" distL="114300" distR="114300" simplePos="0" relativeHeight="251668480" behindDoc="0" locked="0" layoutInCell="1" allowOverlap="1" wp14:anchorId="387646B1" wp14:editId="2C82D183">
+            <wp:simplePos x="0" y="0"/>
+            <wp:positionH relativeFrom="column">
+              <wp:posOffset>-196850</wp:posOffset>
+            </wp:positionH>
+            <wp:positionV relativeFrom="paragraph">
+              <wp:posOffset>112395</wp:posOffset>
+            </wp:positionV>
+            <wp:extent cx="3845968" cy="1676858"/>
+            <wp:effectExtent l="0" t="0" r="2540" b="0"/>
+            <wp:wrapNone/>
+            <wp:docPr id="38" name="Picture 38"/>
+            <wp:cNvGraphicFramePr>
+              <a:graphicFrameLocks xmlns:a="http://schemas.openxmlformats.org/drawingml/2006/main" noChangeAspect="1"/>
+            </wp:cNvGraphicFramePr>
+            <a:graphic xmlns:a="http://schemas.openxmlformats.org/drawingml/2006/main">
+              <a:graphicData uri="http://schemas.openxmlformats.org/drawingml/2006/picture">
+                <pic:pic xmlns:pic="http://schemas.openxmlformats.org/drawingml/2006/picture">
+                  <pic:nvPicPr>
+                    <pic:cNvPr id="1" name=""/>
+                    <pic:cNvPicPr/>
+                  </pic:nvPicPr>
+                  <pic:blipFill>
+                    <a:blip r:embed="rId13">
+                      <a:extLst>
+                        <a:ext uri="{28A0092B-C50C-407E-A947-70E740481C1C}">
+                          <a14:useLocalDpi xmlns:a14="http://schemas.microsoft.com/office/drawing/2010/main" val="0"/>
+                        </a:ext>
+                      </a:extLst>
+                    </a:blip>
+                    <a:stretch>
+                      <a:fillRect/>
+                    </a:stretch>
+                  </pic:blipFill>
+                  <pic:spPr>
+                    <a:xfrm>
+                      <a:off x="0" y="0"/>
+                      <a:ext cx="3845968" cy="1676858"/>
+                    </a:xfrm>
+                    <a:prstGeom prst="rect">
+                      <a:avLst/>
+                    </a:prstGeom>
+                  </pic:spPr>
+                </pic:pic>
+              </a:graphicData>
+            </a:graphic>
+            <wp14:sizeRelH relativeFrom="margin">
+              <wp14:pctWidth>0</wp14:pctWidth>
+            </wp14:sizeRelH>
+            <wp14:sizeRelV relativeFrom="margin">
+              <wp14:pctHeight>0</wp14:pctHeight>
+            </wp14:sizeRelV>
+          </wp:anchor>
+        </w:drawing>
+      </w:r>
+    </w:p>
+    <w:p>
+      <w:pPr>
+        <w:bidi/>
+        <w:rPr>
+          <w:lang w:bidi="ar-EG"/>
+        </w:rPr>
+      </w:pPr>
+    </w:p>
+    <w:p>
+      <w:pPr>
+        <w:bidi/>
+        <w:rPr>
+          <w:lang w:bidi="ar-EG"/>
+        </w:rPr>
+      </w:pPr>
+    </w:p>
+    <w:p>
+      <w:pPr>
+        <w:bidi/>
+        <w:rPr>
+          <w:lang w:bidi="ar-EG"/>
+        </w:rPr>
+      </w:pPr>
+    </w:p>
+    <w:p>
+      <w:pPr>
+        <w:bidi/>
+        <w:rPr>
+          <w:lang w:bidi="ar-EG"/>
+        </w:rPr>
+      </w:pPr>
+    </w:p>
+    <w:p>
+      <w:pPr>
+        <w:bidi/>
+        <w:rPr>
+          <w:lang w:bidi="ar-EG"/>
+        </w:rPr>
+      </w:pPr>
+    </w:p>
+    <w:p>
+      <w:pPr>
+        <w:bidi/>
+        <w:rPr>
+          <w:rtl/>
+          <w:lang w:bidi="ar-EG"/>
+        </w:rPr>
+      </w:pPr>
+    </w:p>
+    <w:p>
+      <w:pPr>
         <w:bidi/>
         <w:rPr>
           <w:lang w:bidi="ar-EG"/>
@@ -4475,11 +6055,73 @@
     <w:p>
       <w:pPr>
         <w:pStyle w:val="ListParagraph"/>
-        <w:bidi/>
-        <w:rPr>
-          <w:lang w:bidi="ar-EG"/>
-        </w:rPr>
-      </w:pPr>
+        <w:numPr>
+          <w:ilvl w:val="0"/>
+          <w:numId w:val="33"/>
+        </w:numPr>
+        <w:bidi/>
+        <w:rPr>
+          <w:lang w:bidi="ar-EG"/>
+        </w:rPr>
+      </w:pPr>
+      <w:r>
+        <w:rPr>
+          <w:rFonts w:hint="cs"/>
+          <w:rtl/>
+          <w:lang w:bidi="ar-EG"/>
+        </w:rPr>
+        <w:t xml:space="preserve">لو </w:t>
+      </w:r>
+      <w:r>
+        <w:rPr>
+          <w:rFonts w:hint="cs"/>
+          <w:rtl/>
+          <w:lang w:bidi="ar-EG"/>
+        </w:rPr>
+        <w:t xml:space="preserve"> رحنا لكلا</w:t>
+      </w:r>
+      <w:r>
+        <w:rPr>
+          <w:lang w:bidi="ar-EG"/>
+        </w:rPr>
+        <w:t xml:space="preserve">Repo </w:t>
+      </w:r>
+      <w:r>
+        <w:rPr>
+          <w:rFonts w:hint="cs"/>
+          <w:rtl/>
+          <w:lang w:bidi="ar-EG"/>
+        </w:rPr>
+        <w:t xml:space="preserve"> هنلاقيه بيقول اى حد عاوز يشتغل معايه  يبعتلى </w:t>
+      </w:r>
+      <w:r>
+        <w:rPr>
+          <w:lang w:bidi="ar-EG"/>
+        </w:rPr>
+        <w:t xml:space="preserve"> object </w:t>
+      </w:r>
+      <w:r>
+        <w:rPr>
+          <w:rFonts w:hint="cs"/>
+          <w:rtl/>
+          <w:lang w:bidi="ar-EG"/>
+        </w:rPr>
+        <w:t xml:space="preserve"> من </w:t>
+      </w:r>
+      <w:r>
+        <w:rPr>
+          <w:lang w:bidi="ar-EG"/>
+        </w:rPr>
+        <w:t xml:space="preserve">context </w:t>
+      </w:r>
+      <w:r>
+        <w:rPr>
+          <w:rFonts w:hint="cs"/>
+          <w:rtl/>
+          <w:lang w:bidi="ar-EG"/>
+        </w:rPr>
+        <w:t xml:space="preserve"> .</w:t>
+      </w:r>
     </w:p>
     <w:p>
       <w:pPr>
@@ -4489,30 +6131,1918 @@
           <w:lang w:bidi="ar-EG"/>
         </w:rPr>
       </w:pPr>
+      <w:r>
+        <w:rPr>
+          <w:rFonts w:cs="Arial"/>
+          <w:rtl/>
+          <w:lang w:bidi="ar-EG"/>
+        </w:rPr>
+        <w:drawing>
+          <wp:anchor distT="0" distB="0" distL="114300" distR="114300" simplePos="0" relativeHeight="251669504" behindDoc="0" locked="0" layoutInCell="1" allowOverlap="1" wp14:anchorId="3574D193" wp14:editId="5D98B417">
+            <wp:simplePos x="0" y="0"/>
+            <wp:positionH relativeFrom="column">
+              <wp:posOffset>-196850</wp:posOffset>
+            </wp:positionH>
+            <wp:positionV relativeFrom="paragraph">
+              <wp:posOffset>130810</wp:posOffset>
+            </wp:positionV>
+            <wp:extent cx="3843890" cy="1464945"/>
+            <wp:effectExtent l="0" t="0" r="4445" b="1905"/>
+            <wp:wrapNone/>
+            <wp:docPr id="49" name="Picture 49"/>
+            <wp:cNvGraphicFramePr>
+              <a:graphicFrameLocks xmlns:a="http://schemas.openxmlformats.org/drawingml/2006/main" noChangeAspect="1"/>
+            </wp:cNvGraphicFramePr>
+            <a:graphic xmlns:a="http://schemas.openxmlformats.org/drawingml/2006/main">
+              <a:graphicData uri="http://schemas.openxmlformats.org/drawingml/2006/picture">
+                <pic:pic xmlns:pic="http://schemas.openxmlformats.org/drawingml/2006/picture">
+                  <pic:nvPicPr>
+                    <pic:cNvPr id="1" name=""/>
+                    <pic:cNvPicPr/>
+                  </pic:nvPicPr>
+                  <pic:blipFill>
+                    <a:blip r:embed="rId14">
+                      <a:extLst>
+                        <a:ext uri="{28A0092B-C50C-407E-A947-70E740481C1C}">
+                          <a14:useLocalDpi xmlns:a14="http://schemas.microsoft.com/office/drawing/2010/main" val="0"/>
+                        </a:ext>
+                      </a:extLst>
+                    </a:blip>
+                    <a:stretch>
+                      <a:fillRect/>
+                    </a:stretch>
+                  </pic:blipFill>
+                  <pic:spPr>
+                    <a:xfrm>
+                      <a:off x="0" y="0"/>
+                      <a:ext cx="3843890" cy="1464945"/>
+                    </a:xfrm>
+                    <a:prstGeom prst="rect">
+                      <a:avLst/>
+                    </a:prstGeom>
+                  </pic:spPr>
+                </pic:pic>
+              </a:graphicData>
+            </a:graphic>
+            <wp14:sizeRelH relativeFrom="margin">
+              <wp14:pctWidth>0</wp14:pctWidth>
+            </wp14:sizeRelH>
+            <wp14:sizeRelV relativeFrom="margin">
+              <wp14:pctHeight>0</wp14:pctHeight>
+            </wp14:sizeRelV>
+          </wp:anchor>
+        </w:drawing>
+      </w:r>
+    </w:p>
+    <w:p>
+      <w:pPr>
+        <w:bidi/>
+        <w:rPr>
+          <w:lang w:bidi="ar-EG"/>
+        </w:rPr>
+      </w:pPr>
+    </w:p>
+    <w:p>
+      <w:pPr>
+        <w:bidi/>
+        <w:rPr>
+          <w:lang w:bidi="ar-EG"/>
+        </w:rPr>
+      </w:pPr>
+    </w:p>
+    <w:p>
+      <w:pPr>
+        <w:bidi/>
+        <w:rPr>
+          <w:lang w:bidi="ar-EG"/>
+        </w:rPr>
+      </w:pPr>
+    </w:p>
+    <w:p>
+      <w:pPr>
+        <w:bidi/>
+        <w:rPr>
+          <w:lang w:bidi="ar-EG"/>
+        </w:rPr>
+      </w:pPr>
+    </w:p>
+    <w:p>
+      <w:pPr>
+        <w:bidi/>
+        <w:rPr>
+          <w:lang w:bidi="ar-EG"/>
+        </w:rPr>
+      </w:pPr>
+    </w:p>
+    <w:p>
+      <w:pPr>
+        <w:bidi/>
+        <w:rPr>
+          <w:lang w:bidi="ar-EG"/>
+        </w:rPr>
+      </w:pPr>
+    </w:p>
+    <w:p>
+      <w:pPr>
+        <w:bidi/>
+        <w:rPr>
+          <w:lang w:bidi="ar-EG"/>
+        </w:rPr>
+      </w:pPr>
     </w:p>
     <w:p>
       <w:pPr>
         <w:pStyle w:val="ListParagraph"/>
-        <w:bidi/>
-        <w:rPr>
-          <w:lang w:bidi="ar-EG"/>
-        </w:rPr>
-      </w:pPr>
+        <w:numPr>
+          <w:ilvl w:val="0"/>
+          <w:numId w:val="33"/>
+        </w:numPr>
+        <w:bidi/>
+        <w:rPr>
+          <w:rFonts w:hint="cs"/>
+          <w:lang w:bidi="ar-EG"/>
+        </w:rPr>
+      </w:pPr>
+      <w:r>
+        <w:rPr>
+          <w:rFonts w:hint="cs"/>
+          <w:rtl/>
+          <w:lang w:bidi="ar-EG"/>
+        </w:rPr>
+        <w:t xml:space="preserve">ف </w:t>
+      </w:r>
+      <w:r>
+        <w:rPr>
+          <w:rFonts w:hint="cs"/>
+          <w:rtl/>
+          <w:lang w:bidi="ar-EG"/>
+        </w:rPr>
+        <w:t xml:space="preserve">عشان </w:t>
+      </w:r>
+      <w:r>
+        <w:rPr>
+          <w:lang w:bidi="ar-EG"/>
+        </w:rPr>
+        <w:t xml:space="preserve">form </w:t>
+      </w:r>
+      <w:r>
+        <w:rPr>
+          <w:rFonts w:hint="cs"/>
+          <w:rtl/>
+          <w:lang w:bidi="ar-EG"/>
+        </w:rPr>
+        <w:t xml:space="preserve"> عصب عنها عملت  </w:t>
+      </w:r>
+      <w:r>
+        <w:rPr>
+          <w:lang w:bidi="ar-EG"/>
+        </w:rPr>
+        <w:t xml:space="preserve">object </w:t>
+      </w:r>
+      <w:r>
+        <w:rPr>
+          <w:rFonts w:hint="cs"/>
+          <w:rtl/>
+          <w:lang w:bidi="ar-EG"/>
+        </w:rPr>
+        <w:t xml:space="preserve"> من </w:t>
+      </w:r>
+      <w:r>
+        <w:rPr>
+          <w:lang w:bidi="ar-EG"/>
+        </w:rPr>
+        <w:t xml:space="preserve">context </w:t>
+      </w:r>
+      <w:r>
+        <w:rPr>
+          <w:rFonts w:hint="cs"/>
+          <w:rtl/>
+          <w:lang w:bidi="ar-EG"/>
+        </w:rPr>
+        <w:t xml:space="preserve">  عشان تبعته لل</w:t>
+      </w:r>
+      <w:r>
+        <w:rPr>
+          <w:lang w:bidi="ar-EG"/>
+        </w:rPr>
+        <w:t xml:space="preserve">repo </w:t>
+      </w:r>
+      <w:r>
+        <w:rPr>
+          <w:rFonts w:hint="cs"/>
+          <w:rtl/>
+          <w:lang w:bidi="ar-EG"/>
+        </w:rPr>
+        <w:t xml:space="preserve"> الى احنا عملنها . </w:t>
+      </w:r>
     </w:p>
     <w:p>
       <w:pPr>
         <w:pStyle w:val="ListParagraph"/>
         <w:bidi/>
         <w:rPr>
+          <w:rFonts w:hint="cs"/>
           <w:rtl/>
           <w:lang w:bidi="ar-EG"/>
         </w:rPr>
       </w:pPr>
-      <w:bookmarkStart w:id="0" w:name="_GoBack"/>
-      <w:bookmarkEnd w:id="0"/>
+      <w:r>
+        <w:rPr>
+          <w:rFonts w:hint="cs"/>
+          <w:rtl/>
+          <w:lang w:bidi="ar-EG"/>
+        </w:rPr>
+        <w:t xml:space="preserve">ف كدة ف  </w:t>
+      </w:r>
+      <w:r>
+        <w:rPr>
+          <w:lang w:bidi="ar-EG"/>
+        </w:rPr>
+        <w:t xml:space="preserve">tightly couple </w:t>
+      </w:r>
+      <w:r>
+        <w:rPr>
+          <w:rFonts w:hint="cs"/>
+          <w:rtl/>
+          <w:lang w:bidi="ar-EG"/>
+        </w:rPr>
+        <w:t xml:space="preserve"> بين ال </w:t>
+      </w:r>
+      <w:proofErr w:type="spellStart"/>
+      <w:r>
+        <w:rPr>
+          <w:lang w:bidi="ar-EG"/>
+        </w:rPr>
+        <w:t>ui</w:t>
+      </w:r>
+      <w:proofErr w:type="spellEnd"/>
+      <w:r>
+        <w:rPr>
+          <w:lang w:bidi="ar-EG"/>
+        </w:rPr>
+        <w:t xml:space="preserve"> </w:t>
+      </w:r>
+      <w:r>
+        <w:rPr>
+          <w:rFonts w:hint="cs"/>
+          <w:rtl/>
+          <w:lang w:bidi="ar-EG"/>
+        </w:rPr>
+        <w:t xml:space="preserve"> وال </w:t>
+      </w:r>
+      <w:r>
+        <w:rPr>
+          <w:lang w:bidi="ar-EG"/>
+        </w:rPr>
+        <w:t>context class</w:t>
+      </w:r>
+      <w:r>
+        <w:rPr>
+          <w:rFonts w:hint="cs"/>
+          <w:rtl/>
+          <w:lang w:bidi="ar-EG"/>
+        </w:rPr>
+        <w:t xml:space="preserve"> </w:t>
+      </w:r>
+    </w:p>
+    <w:p>
+      <w:pPr>
+        <w:bidi/>
+        <w:rPr>
+          <w:lang w:bidi="ar-EG"/>
+        </w:rPr>
+      </w:pPr>
+      <w:r>
+        <w:rPr>
+          <w:rFonts w:cs="Arial"/>
+          <w:rtl/>
+          <w:lang w:bidi="ar-EG"/>
+        </w:rPr>
+        <w:drawing>
+          <wp:anchor distT="0" distB="0" distL="114300" distR="114300" simplePos="0" relativeHeight="251671552" behindDoc="0" locked="0" layoutInCell="1" allowOverlap="1" wp14:anchorId="3FDA5302" wp14:editId="35AF57FB">
+            <wp:simplePos x="0" y="0"/>
+            <wp:positionH relativeFrom="column">
+              <wp:posOffset>279400</wp:posOffset>
+            </wp:positionH>
+            <wp:positionV relativeFrom="paragraph">
+              <wp:posOffset>135890</wp:posOffset>
+            </wp:positionV>
+            <wp:extent cx="3712033" cy="1518920"/>
+            <wp:effectExtent l="0" t="0" r="3175" b="5080"/>
+            <wp:wrapNone/>
+            <wp:docPr id="62" name="Picture 62"/>
+            <wp:cNvGraphicFramePr>
+              <a:graphicFrameLocks xmlns:a="http://schemas.openxmlformats.org/drawingml/2006/main" noChangeAspect="1"/>
+            </wp:cNvGraphicFramePr>
+            <a:graphic xmlns:a="http://schemas.openxmlformats.org/drawingml/2006/main">
+              <a:graphicData uri="http://schemas.openxmlformats.org/drawingml/2006/picture">
+                <pic:pic xmlns:pic="http://schemas.openxmlformats.org/drawingml/2006/picture">
+                  <pic:nvPicPr>
+                    <pic:cNvPr id="1" name=""/>
+                    <pic:cNvPicPr/>
+                  </pic:nvPicPr>
+                  <pic:blipFill>
+                    <a:blip r:embed="rId15">
+                      <a:extLst>
+                        <a:ext uri="{28A0092B-C50C-407E-A947-70E740481C1C}">
+                          <a14:useLocalDpi xmlns:a14="http://schemas.microsoft.com/office/drawing/2010/main" val="0"/>
+                        </a:ext>
+                      </a:extLst>
+                    </a:blip>
+                    <a:stretch>
+                      <a:fillRect/>
+                    </a:stretch>
+                  </pic:blipFill>
+                  <pic:spPr>
+                    <a:xfrm>
+                      <a:off x="0" y="0"/>
+                      <a:ext cx="3712033" cy="1518920"/>
+                    </a:xfrm>
+                    <a:prstGeom prst="rect">
+                      <a:avLst/>
+                    </a:prstGeom>
+                  </pic:spPr>
+                </pic:pic>
+              </a:graphicData>
+            </a:graphic>
+            <wp14:sizeRelH relativeFrom="margin">
+              <wp14:pctWidth>0</wp14:pctWidth>
+            </wp14:sizeRelH>
+            <wp14:sizeRelV relativeFrom="margin">
+              <wp14:pctHeight>0</wp14:pctHeight>
+            </wp14:sizeRelV>
+          </wp:anchor>
+        </w:drawing>
+      </w:r>
+    </w:p>
+    <w:p>
+      <w:pPr>
+        <w:bidi/>
+        <w:rPr>
+          <w:lang w:bidi="ar-EG"/>
+        </w:rPr>
+      </w:pPr>
+    </w:p>
+    <w:p>
+      <w:pPr>
+        <w:bidi/>
+        <w:rPr>
+          <w:lang w:bidi="ar-EG"/>
+        </w:rPr>
+      </w:pPr>
+    </w:p>
+    <w:p>
+      <w:pPr>
+        <w:bidi/>
+        <w:rPr>
+          <w:lang w:bidi="ar-EG"/>
+        </w:rPr>
+      </w:pPr>
+    </w:p>
+    <w:p>
+      <w:pPr>
+        <w:bidi/>
+        <w:rPr>
+          <w:lang w:bidi="ar-EG"/>
+        </w:rPr>
+      </w:pPr>
+    </w:p>
+    <w:p>
+      <w:pPr>
+        <w:bidi/>
+        <w:rPr>
+          <w:lang w:bidi="ar-EG"/>
+        </w:rPr>
+      </w:pPr>
+    </w:p>
+    <w:p>
+      <w:pPr>
+        <w:bidi/>
+        <w:rPr>
+          <w:lang w:bidi="ar-EG"/>
+        </w:rPr>
+      </w:pPr>
+    </w:p>
+    <w:p>
+      <w:pPr>
+        <w:bidi/>
+        <w:rPr>
+          <w:lang w:bidi="ar-EG"/>
+        </w:rPr>
+      </w:pPr>
+    </w:p>
+    <w:p>
+      <w:pPr>
+        <w:bidi/>
+        <w:rPr>
+          <w:lang w:bidi="ar-EG"/>
+        </w:rPr>
+      </w:pPr>
+    </w:p>
+    <w:p>
+      <w:pPr>
+        <w:pStyle w:val="ListParagraph"/>
+        <w:numPr>
+          <w:ilvl w:val="0"/>
+          <w:numId w:val="33"/>
+        </w:numPr>
+        <w:bidi/>
+        <w:rPr>
+          <w:rFonts w:hint="cs"/>
+          <w:lang w:bidi="ar-EG"/>
+        </w:rPr>
+      </w:pPr>
+      <w:r>
+        <w:rPr>
+          <w:rFonts w:hint="cs"/>
+          <w:rtl/>
+          <w:lang w:bidi="ar-EG"/>
+        </w:rPr>
+        <w:lastRenderedPageBreak/>
+        <w:t xml:space="preserve">عشان نحل مشكله ال </w:t>
+      </w:r>
+      <w:r>
+        <w:rPr>
+          <w:lang w:bidi="ar-EG"/>
+        </w:rPr>
+        <w:t xml:space="preserve">tightly couple </w:t>
+      </w:r>
+      <w:r>
+        <w:rPr>
+          <w:rFonts w:hint="cs"/>
+          <w:rtl/>
+          <w:lang w:bidi="ar-EG"/>
+        </w:rPr>
+        <w:t xml:space="preserve"> مفروض الكلاس سئل نفسه هو انا عاوز اتعامل مع </w:t>
+      </w:r>
+      <w:r>
+        <w:rPr>
+          <w:lang w:bidi="ar-EG"/>
+        </w:rPr>
+        <w:t xml:space="preserve">context </w:t>
+      </w:r>
+      <w:r>
+        <w:rPr>
+          <w:rFonts w:hint="cs"/>
+          <w:rtl/>
+          <w:lang w:bidi="ar-EG"/>
+        </w:rPr>
+        <w:t xml:space="preserve"> ولا انا عاوز اعمل </w:t>
+      </w:r>
+      <w:r>
+        <w:rPr>
+          <w:lang w:bidi="ar-EG"/>
+        </w:rPr>
+        <w:t xml:space="preserve">create </w:t>
+      </w:r>
+      <w:r>
+        <w:rPr>
+          <w:rFonts w:hint="cs"/>
+          <w:rtl/>
+          <w:lang w:bidi="ar-EG"/>
+        </w:rPr>
+        <w:t xml:space="preserve"> ل </w:t>
+      </w:r>
+      <w:r>
+        <w:rPr>
+          <w:lang w:bidi="ar-EG"/>
+        </w:rPr>
+        <w:t xml:space="preserve">context </w:t>
+      </w:r>
+      <w:r>
+        <w:rPr>
+          <w:rFonts w:hint="cs"/>
+          <w:rtl/>
+          <w:lang w:bidi="ar-EG"/>
+        </w:rPr>
+        <w:t xml:space="preserve"> ؟ ف فرق كبير بنهم على فكرة  </w:t>
+      </w:r>
+    </w:p>
+    <w:p>
+      <w:pPr>
+        <w:bidi/>
+        <w:rPr>
+          <w:rtl/>
+          <w:lang w:bidi="ar-EG"/>
+        </w:rPr>
+      </w:pPr>
+    </w:p>
+    <w:p>
+      <w:pPr>
+        <w:pStyle w:val="ListParagraph"/>
+        <w:numPr>
+          <w:ilvl w:val="0"/>
+          <w:numId w:val="35"/>
+        </w:numPr>
+        <w:bidi/>
+        <w:rPr>
+          <w:rFonts w:hint="cs"/>
+          <w:lang w:bidi="ar-EG"/>
+        </w:rPr>
+      </w:pPr>
+      <w:r>
+        <w:rPr>
+          <w:rFonts w:hint="cs"/>
+          <w:rtl/>
+          <w:lang w:bidi="ar-EG"/>
+        </w:rPr>
+        <w:t xml:space="preserve">لو انا عاوز اتعامل مع  </w:t>
+      </w:r>
+      <w:r>
+        <w:rPr>
+          <w:lang w:bidi="ar-EG"/>
+        </w:rPr>
+        <w:t xml:space="preserve">context </w:t>
+      </w:r>
+      <w:r>
+        <w:rPr>
+          <w:rFonts w:hint="cs"/>
+          <w:rtl/>
+          <w:lang w:bidi="ar-EG"/>
+        </w:rPr>
+        <w:t xml:space="preserve"> سواء على مستوى  </w:t>
+      </w:r>
+      <w:r>
+        <w:rPr>
+          <w:lang w:bidi="ar-EG"/>
+        </w:rPr>
+        <w:t xml:space="preserve">function </w:t>
+      </w:r>
+      <w:r>
+        <w:rPr>
+          <w:rFonts w:hint="cs"/>
+          <w:rtl/>
+          <w:lang w:bidi="ar-EG"/>
+        </w:rPr>
+        <w:t xml:space="preserve"> واحدة او حتى على مستوى الكلاس فالمفوض ان دة علاقه  </w:t>
+      </w:r>
+      <w:r>
+        <w:rPr>
+          <w:lang w:bidi="ar-EG"/>
+        </w:rPr>
+        <w:t xml:space="preserve">aggregation </w:t>
+      </w:r>
+      <w:r>
+        <w:rPr>
+          <w:rFonts w:hint="cs"/>
+          <w:rtl/>
+          <w:lang w:bidi="ar-EG"/>
+        </w:rPr>
+        <w:t xml:space="preserve">  يعنى الكلاس  بيحتوى على </w:t>
+      </w:r>
+      <w:r>
+        <w:rPr>
+          <w:lang w:bidi="ar-EG"/>
+        </w:rPr>
+        <w:t xml:space="preserve">context </w:t>
+      </w:r>
+      <w:r>
+        <w:rPr>
+          <w:rFonts w:hint="cs"/>
+          <w:rtl/>
+          <w:lang w:bidi="ar-EG"/>
+        </w:rPr>
+        <w:t xml:space="preserve"> ف لو بتكلم عن كلاس   </w:t>
+      </w:r>
+      <w:r>
+        <w:rPr>
+          <w:lang w:bidi="ar-EG"/>
+        </w:rPr>
+        <w:t xml:space="preserve">repo </w:t>
+      </w:r>
+      <w:r>
+        <w:rPr>
+          <w:rFonts w:hint="cs"/>
+          <w:rtl/>
+          <w:lang w:bidi="ar-EG"/>
+        </w:rPr>
+        <w:t xml:space="preserve"> ف هنقول ان كلاس </w:t>
+      </w:r>
+      <w:r>
+        <w:rPr>
+          <w:lang w:bidi="ar-EG"/>
+        </w:rPr>
+        <w:t xml:space="preserve">repo </w:t>
+      </w:r>
+      <w:r>
+        <w:rPr>
+          <w:rFonts w:hint="cs"/>
+          <w:rtl/>
+          <w:lang w:bidi="ar-EG"/>
+        </w:rPr>
+        <w:t xml:space="preserve"> يحتوى على </w:t>
+      </w:r>
+      <w:r>
+        <w:rPr>
+          <w:lang w:bidi="ar-EG"/>
+        </w:rPr>
+        <w:t xml:space="preserve">context </w:t>
+      </w:r>
+      <w:r>
+        <w:rPr>
+          <w:rFonts w:hint="cs"/>
+          <w:rtl/>
+          <w:lang w:bidi="ar-EG"/>
+        </w:rPr>
+        <w:t xml:space="preserve"> </w:t>
+      </w:r>
+    </w:p>
+    <w:p>
+      <w:pPr>
+        <w:pStyle w:val="ListParagraph"/>
+        <w:numPr>
+          <w:ilvl w:val="0"/>
+          <w:numId w:val="35"/>
+        </w:numPr>
+        <w:bidi/>
+        <w:rPr>
+          <w:lang w:bidi="ar-EG"/>
+        </w:rPr>
+      </w:pPr>
+      <w:r>
+        <w:rPr>
+          <w:rFonts w:hint="cs"/>
+          <w:rtl/>
+          <w:lang w:bidi="ar-EG"/>
+        </w:rPr>
+        <w:t xml:space="preserve">اما لو انا هعمل </w:t>
+      </w:r>
+      <w:r>
+        <w:rPr>
+          <w:lang w:bidi="ar-EG"/>
+        </w:rPr>
+        <w:t xml:space="preserve">create </w:t>
+      </w:r>
+      <w:r>
+        <w:rPr>
+          <w:rFonts w:hint="cs"/>
+          <w:rtl/>
+          <w:lang w:bidi="ar-EG"/>
+        </w:rPr>
+        <w:t xml:space="preserve"> لل</w:t>
+      </w:r>
+      <w:r>
+        <w:rPr>
+          <w:lang w:bidi="ar-EG"/>
+        </w:rPr>
+        <w:t xml:space="preserve">context </w:t>
+      </w:r>
+      <w:r>
+        <w:rPr>
+          <w:rFonts w:hint="cs"/>
+          <w:rtl/>
+          <w:lang w:bidi="ar-EG"/>
+        </w:rPr>
+        <w:t xml:space="preserve"> جوايه يبقا دى علاقه </w:t>
+      </w:r>
+      <w:r>
+        <w:rPr>
+          <w:lang w:bidi="ar-EG"/>
+        </w:rPr>
+        <w:t xml:space="preserve">composition  </w:t>
+      </w:r>
+      <w:r>
+        <w:rPr>
+          <w:rFonts w:hint="cs"/>
+          <w:rtl/>
+          <w:lang w:bidi="ar-EG"/>
+        </w:rPr>
+        <w:t xml:space="preserve">  يعنى  علاقه </w:t>
+      </w:r>
+      <w:r>
+        <w:rPr>
+          <w:lang w:bidi="ar-EG"/>
+        </w:rPr>
+        <w:t xml:space="preserve">consist of </w:t>
+      </w:r>
+      <w:r>
+        <w:rPr>
+          <w:rFonts w:hint="cs"/>
+          <w:rtl/>
+          <w:lang w:bidi="ar-EG"/>
+        </w:rPr>
+        <w:t xml:space="preserve"> يتكون من . </w:t>
+      </w:r>
+    </w:p>
+    <w:p>
+      <w:pPr>
+        <w:bidi/>
+        <w:rPr>
+          <w:rtl/>
+          <w:lang w:bidi="ar-EG"/>
+        </w:rPr>
+      </w:pPr>
+    </w:p>
+    <w:p>
+      <w:pPr>
+        <w:pStyle w:val="ListParagraph"/>
+        <w:numPr>
+          <w:ilvl w:val="0"/>
+          <w:numId w:val="33"/>
+        </w:numPr>
+        <w:bidi/>
+        <w:rPr>
+          <w:rFonts w:hint="cs"/>
+          <w:lang w:bidi="ar-EG"/>
+        </w:rPr>
+      </w:pPr>
+      <w:r>
+        <w:rPr>
+          <w:rFonts w:hint="cs"/>
+          <w:rtl/>
+          <w:lang w:bidi="ar-EG"/>
+        </w:rPr>
+        <w:t xml:space="preserve">طيب لو فرضنا ان ال </w:t>
+      </w:r>
+      <w:r>
+        <w:rPr>
+          <w:lang w:bidi="ar-EG"/>
+        </w:rPr>
+        <w:t xml:space="preserve">repo class </w:t>
+      </w:r>
+      <w:r>
+        <w:rPr>
+          <w:rFonts w:hint="cs"/>
+          <w:rtl/>
+          <w:lang w:bidi="ar-EG"/>
+        </w:rPr>
+        <w:t xml:space="preserve"> هو الى بيعمل </w:t>
+      </w:r>
+      <w:r>
+        <w:rPr>
+          <w:lang w:bidi="ar-EG"/>
+        </w:rPr>
+        <w:t xml:space="preserve">create </w:t>
+      </w:r>
+      <w:r>
+        <w:rPr>
+          <w:rFonts w:hint="cs"/>
+          <w:rtl/>
+          <w:lang w:bidi="ar-EG"/>
+        </w:rPr>
+        <w:t xml:space="preserve"> لل </w:t>
+      </w:r>
+      <w:r>
+        <w:rPr>
+          <w:lang w:bidi="ar-EG"/>
+        </w:rPr>
+        <w:t xml:space="preserve">context </w:t>
+      </w:r>
+      <w:r>
+        <w:rPr>
+          <w:rFonts w:hint="cs"/>
+          <w:rtl/>
+          <w:lang w:bidi="ar-EG"/>
+        </w:rPr>
+        <w:t xml:space="preserve"> جواه  ف المشكله  هنا ان ال </w:t>
+      </w:r>
+      <w:r>
+        <w:rPr>
+          <w:lang w:bidi="ar-EG"/>
+        </w:rPr>
+        <w:t xml:space="preserve">repo </w:t>
+      </w:r>
+      <w:r>
+        <w:rPr>
+          <w:rFonts w:hint="cs"/>
+          <w:rtl/>
+          <w:lang w:bidi="ar-EG"/>
+        </w:rPr>
+        <w:t xml:space="preserve"> هو الى هيكون مسئول عن ال </w:t>
+      </w:r>
+      <w:r>
+        <w:rPr>
+          <w:lang w:bidi="ar-EG"/>
+        </w:rPr>
+        <w:t xml:space="preserve">life cycle </w:t>
+      </w:r>
+      <w:r>
+        <w:rPr>
+          <w:rFonts w:hint="cs"/>
+          <w:rtl/>
+          <w:lang w:bidi="ar-EG"/>
+        </w:rPr>
+        <w:t xml:space="preserve"> لل</w:t>
+      </w:r>
+      <w:r>
+        <w:rPr>
+          <w:lang w:bidi="ar-EG"/>
+        </w:rPr>
+        <w:t>context</w:t>
+      </w:r>
+      <w:r>
+        <w:rPr>
+          <w:rFonts w:hint="cs"/>
+          <w:rtl/>
+          <w:lang w:bidi="ar-EG"/>
+        </w:rPr>
+        <w:t xml:space="preserve"> يعنى طول م  </w:t>
+      </w:r>
+      <w:r>
+        <w:rPr>
+          <w:lang w:bidi="ar-EG"/>
+        </w:rPr>
+        <w:t xml:space="preserve">object from repo </w:t>
+      </w:r>
+      <w:r>
+        <w:rPr>
+          <w:rFonts w:hint="cs"/>
+          <w:rtl/>
+          <w:lang w:bidi="ar-EG"/>
+        </w:rPr>
+        <w:t xml:space="preserve"> هيكون  ال </w:t>
+      </w:r>
+      <w:r>
+        <w:rPr>
+          <w:lang w:bidi="ar-EG"/>
+        </w:rPr>
+        <w:t xml:space="preserve">context object </w:t>
+      </w:r>
+      <w:r>
+        <w:rPr>
+          <w:rFonts w:hint="cs"/>
+          <w:rtl/>
+          <w:lang w:bidi="ar-EG"/>
+        </w:rPr>
+        <w:t xml:space="preserve"> عايش . </w:t>
+      </w:r>
+    </w:p>
+    <w:p>
+      <w:pPr>
+        <w:pStyle w:val="ListParagraph"/>
+        <w:bidi/>
+        <w:rPr>
+          <w:rtl/>
+          <w:lang w:bidi="ar-EG"/>
+        </w:rPr>
+      </w:pPr>
+    </w:p>
+    <w:p>
+      <w:pPr>
+        <w:pStyle w:val="ListParagraph"/>
+        <w:numPr>
+          <w:ilvl w:val="0"/>
+          <w:numId w:val="33"/>
+        </w:numPr>
+        <w:bidi/>
+        <w:rPr>
+          <w:lang w:bidi="ar-EG"/>
+        </w:rPr>
+      </w:pPr>
+      <w:r>
+        <w:rPr>
+          <w:rFonts w:hint="cs"/>
+          <w:rtl/>
+          <w:lang w:bidi="ar-EG"/>
+        </w:rPr>
+        <w:t xml:space="preserve">طيب انا  دلوقتى </w:t>
+      </w:r>
+      <w:r>
+        <w:rPr>
+          <w:lang w:bidi="ar-EG"/>
+        </w:rPr>
+        <w:t xml:space="preserve"> as  repo </w:t>
+      </w:r>
+      <w:r>
+        <w:rPr>
+          <w:rFonts w:hint="cs"/>
+          <w:rtl/>
+          <w:lang w:bidi="ar-EG"/>
+        </w:rPr>
+        <w:t xml:space="preserve">اناى مالى ومال  ال </w:t>
+      </w:r>
+      <w:r>
+        <w:rPr>
+          <w:lang w:bidi="ar-EG"/>
+        </w:rPr>
+        <w:t xml:space="preserve">create </w:t>
+      </w:r>
+      <w:r>
+        <w:rPr>
+          <w:rFonts w:hint="cs"/>
+          <w:rtl/>
+          <w:lang w:bidi="ar-EG"/>
+        </w:rPr>
+        <w:t xml:space="preserve">  </w:t>
+      </w:r>
+      <w:r>
+        <w:rPr>
+          <w:lang w:bidi="ar-EG"/>
+        </w:rPr>
+        <w:t xml:space="preserve"> </w:t>
+      </w:r>
+      <w:r>
+        <w:rPr>
+          <w:rFonts w:hint="cs"/>
+          <w:rtl/>
+          <w:lang w:bidi="ar-EG"/>
+        </w:rPr>
+        <w:t xml:space="preserve">انا كل الى محتاجه  اتعامل مع </w:t>
+      </w:r>
+      <w:r>
+        <w:rPr>
+          <w:lang w:bidi="ar-EG"/>
+        </w:rPr>
+        <w:t xml:space="preserve">context </w:t>
+      </w:r>
+      <w:r>
+        <w:rPr>
+          <w:rFonts w:hint="cs"/>
+          <w:rtl/>
+          <w:lang w:bidi="ar-EG"/>
+        </w:rPr>
+        <w:t xml:space="preserve"> ف عشان كدة خلينا</w:t>
+      </w:r>
+      <w:r>
+        <w:rPr>
+          <w:lang w:bidi="ar-EG"/>
+        </w:rPr>
+        <w:t xml:space="preserve">repo </w:t>
+      </w:r>
+      <w:r>
+        <w:rPr>
+          <w:rFonts w:hint="cs"/>
+          <w:rtl/>
+          <w:lang w:bidi="ar-EG"/>
+        </w:rPr>
+        <w:t xml:space="preserve"> ياخد ال </w:t>
+      </w:r>
+      <w:r>
+        <w:rPr>
+          <w:lang w:bidi="ar-EG"/>
+        </w:rPr>
+        <w:t xml:space="preserve">context </w:t>
+      </w:r>
+      <w:r>
+        <w:rPr>
+          <w:rFonts w:hint="cs"/>
+          <w:rtl/>
+          <w:lang w:bidi="ar-EG"/>
+        </w:rPr>
+        <w:t xml:space="preserve">  على انه </w:t>
+      </w:r>
+      <w:r>
+        <w:rPr>
+          <w:lang w:bidi="ar-EG"/>
+        </w:rPr>
+        <w:t xml:space="preserve">input parameter </w:t>
+      </w:r>
+      <w:r>
+        <w:rPr>
+          <w:rFonts w:hint="cs"/>
+          <w:rtl/>
+          <w:lang w:bidi="ar-EG"/>
+        </w:rPr>
+        <w:t xml:space="preserve"> ف الكونستراكتور </w:t>
+      </w:r>
+      <w:r>
+        <w:rPr>
+          <w:lang w:bidi="ar-EG"/>
+        </w:rPr>
+        <w:t xml:space="preserve"> </w:t>
+      </w:r>
+      <w:r>
+        <w:rPr>
+          <w:rFonts w:hint="cs"/>
+          <w:rtl/>
+          <w:lang w:bidi="ar-EG"/>
+        </w:rPr>
+        <w:t xml:space="preserve">. </w:t>
+      </w:r>
+      <w:r>
+        <w:rPr>
+          <w:rFonts w:hint="cs"/>
+          <w:rtl/>
+          <w:lang w:bidi="ar-EG"/>
+        </w:rPr>
+        <w:t xml:space="preserve">نفس الكلام باضبط هتطبقه على </w:t>
+      </w:r>
+      <w:r>
+        <w:rPr>
+          <w:lang w:bidi="ar-EG"/>
+        </w:rPr>
+        <w:t xml:space="preserve">form </w:t>
+      </w:r>
+    </w:p>
+    <w:p>
+      <w:pPr>
+        <w:pStyle w:val="ListParagraph"/>
+        <w:rPr>
+          <w:rFonts w:hint="cs"/>
+          <w:rtl/>
+          <w:lang w:bidi="ar-EG"/>
+        </w:rPr>
+      </w:pPr>
+    </w:p>
+    <w:p>
+      <w:pPr>
+        <w:pStyle w:val="ListParagraph"/>
+        <w:numPr>
+          <w:ilvl w:val="0"/>
+          <w:numId w:val="33"/>
+        </w:numPr>
+        <w:bidi/>
+        <w:rPr>
+          <w:lang w:bidi="ar-EG"/>
+        </w:rPr>
+      </w:pPr>
+      <w:r>
+        <w:rPr>
+          <w:rFonts w:hint="cs"/>
+          <w:rtl/>
+          <w:lang w:bidi="ar-EG"/>
+        </w:rPr>
+        <w:t xml:space="preserve">ف كلاس  </w:t>
+      </w:r>
+      <w:r>
+        <w:rPr>
+          <w:lang w:bidi="ar-EG"/>
+        </w:rPr>
+        <w:t xml:space="preserve">form </w:t>
+      </w:r>
+      <w:r>
+        <w:rPr>
+          <w:rFonts w:hint="cs"/>
+          <w:rtl/>
+          <w:lang w:bidi="ar-EG"/>
+        </w:rPr>
+        <w:t xml:space="preserve"> هيسئل نفسه  هل انا مسئول عن ال</w:t>
+      </w:r>
+      <w:r>
+        <w:rPr>
+          <w:lang w:bidi="ar-EG"/>
+        </w:rPr>
+        <w:t xml:space="preserve">create </w:t>
+      </w:r>
+      <w:r>
+        <w:rPr>
+          <w:rFonts w:hint="cs"/>
+          <w:rtl/>
+          <w:lang w:bidi="ar-EG"/>
+        </w:rPr>
+        <w:t xml:space="preserve"> بتاع ال </w:t>
+      </w:r>
+      <w:r>
+        <w:rPr>
+          <w:lang w:bidi="ar-EG"/>
+        </w:rPr>
+        <w:t xml:space="preserve">context </w:t>
+      </w:r>
+      <w:r>
+        <w:rPr>
+          <w:rFonts w:hint="cs"/>
+          <w:rtl/>
+          <w:lang w:bidi="ar-EG"/>
+        </w:rPr>
+        <w:t xml:space="preserve"> او متى مسئول عن </w:t>
+      </w:r>
+      <w:r>
+        <w:rPr>
+          <w:lang w:bidi="ar-EG"/>
+        </w:rPr>
+        <w:t xml:space="preserve">creation </w:t>
+      </w:r>
+      <w:r>
+        <w:rPr>
+          <w:rFonts w:hint="cs"/>
+          <w:rtl/>
+          <w:lang w:bidi="ar-EG"/>
+        </w:rPr>
+        <w:t xml:space="preserve"> لل</w:t>
+      </w:r>
+      <w:r>
+        <w:rPr>
+          <w:lang w:bidi="ar-EG"/>
+        </w:rPr>
+        <w:t xml:space="preserve">repo </w:t>
+      </w:r>
+      <w:r>
+        <w:rPr>
+          <w:rFonts w:hint="cs"/>
+          <w:rtl/>
+          <w:lang w:bidi="ar-EG"/>
+        </w:rPr>
+        <w:t xml:space="preserve"> ؟ الاجابه لا  ايوة انا محتاجهم جوايه  بس مش انا الى هعمله </w:t>
+      </w:r>
+      <w:r>
+        <w:rPr>
+          <w:lang w:bidi="ar-EG"/>
+        </w:rPr>
+        <w:t>create</w:t>
+      </w:r>
+      <w:r>
+        <w:rPr>
+          <w:rFonts w:hint="cs"/>
+          <w:rtl/>
+          <w:lang w:bidi="ar-EG"/>
+        </w:rPr>
+        <w:t xml:space="preserve"> يعنى ال </w:t>
+      </w:r>
+      <w:r>
+        <w:rPr>
+          <w:lang w:bidi="ar-EG"/>
+        </w:rPr>
+        <w:t xml:space="preserve">form </w:t>
+      </w:r>
+      <w:r>
+        <w:rPr>
+          <w:rFonts w:hint="cs"/>
+          <w:rtl/>
+          <w:lang w:bidi="ar-EG"/>
+        </w:rPr>
+        <w:t xml:space="preserve"> مش محتاج </w:t>
+      </w:r>
+      <w:r>
+        <w:rPr>
+          <w:lang w:bidi="ar-EG"/>
+        </w:rPr>
+        <w:t xml:space="preserve">object </w:t>
+      </w:r>
+      <w:r>
+        <w:rPr>
+          <w:rFonts w:hint="cs"/>
+          <w:rtl/>
+          <w:lang w:bidi="ar-EG"/>
+        </w:rPr>
+        <w:t xml:space="preserve"> من ال </w:t>
+      </w:r>
+      <w:r>
+        <w:rPr>
+          <w:lang w:bidi="ar-EG"/>
+        </w:rPr>
+        <w:t xml:space="preserve">context </w:t>
+      </w:r>
+      <w:r>
+        <w:rPr>
+          <w:rFonts w:hint="cs"/>
+          <w:rtl/>
+          <w:lang w:bidi="ar-EG"/>
+        </w:rPr>
+        <w:t xml:space="preserve"> الى محتاج يستخدام ال </w:t>
+      </w:r>
+      <w:r>
+        <w:rPr>
+          <w:lang w:bidi="ar-EG"/>
+        </w:rPr>
+        <w:t xml:space="preserve">context </w:t>
+      </w:r>
+      <w:r>
+        <w:rPr>
+          <w:rFonts w:hint="cs"/>
+          <w:rtl/>
+          <w:lang w:bidi="ar-EG"/>
+        </w:rPr>
+        <w:t xml:space="preserve"> هو ال  </w:t>
+      </w:r>
+      <w:r>
+        <w:rPr>
+          <w:lang w:bidi="ar-EG"/>
+        </w:rPr>
+        <w:t xml:space="preserve">repository </w:t>
+      </w:r>
+      <w:r>
+        <w:rPr>
+          <w:rFonts w:hint="cs"/>
+          <w:rtl/>
+          <w:lang w:bidi="ar-EG"/>
+        </w:rPr>
+        <w:t xml:space="preserve"> . وحنا سئلنا  نفسنا السوال ده نطبق  مبداء ال </w:t>
+      </w:r>
+      <w:r>
+        <w:rPr>
+          <w:lang w:bidi="ar-EG"/>
+        </w:rPr>
+        <w:t xml:space="preserve">single responsibility </w:t>
+      </w:r>
+      <w:r>
+        <w:rPr>
+          <w:rFonts w:hint="cs"/>
+          <w:rtl/>
+          <w:lang w:bidi="ar-EG"/>
+        </w:rPr>
+        <w:t xml:space="preserve"> .</w:t>
+      </w:r>
+    </w:p>
+    <w:p>
+      <w:pPr>
+        <w:pStyle w:val="ListParagraph"/>
+        <w:rPr>
+          <w:rFonts w:hint="cs"/>
+          <w:rtl/>
+          <w:lang w:bidi="ar-EG"/>
+        </w:rPr>
+      </w:pPr>
+    </w:p>
+    <w:p>
+      <w:pPr>
+        <w:pStyle w:val="ListParagraph"/>
+        <w:numPr>
+          <w:ilvl w:val="0"/>
+          <w:numId w:val="33"/>
+        </w:numPr>
+        <w:bidi/>
+        <w:rPr>
+          <w:lang w:bidi="ar-EG"/>
+        </w:rPr>
+      </w:pPr>
+      <w:r>
+        <w:rPr>
+          <w:rFonts w:hint="cs"/>
+          <w:rtl/>
+          <w:lang w:bidi="ar-EG"/>
+        </w:rPr>
+        <w:t xml:space="preserve">ف كدة ال </w:t>
+      </w:r>
+      <w:r>
+        <w:rPr>
+          <w:lang w:bidi="ar-EG"/>
+        </w:rPr>
+        <w:t xml:space="preserve">form  </w:t>
+      </w:r>
+      <w:r>
+        <w:rPr>
+          <w:rFonts w:hint="cs"/>
+          <w:rtl/>
+          <w:lang w:bidi="ar-EG"/>
+        </w:rPr>
+        <w:t xml:space="preserve"> هتقول انا محتاج ال </w:t>
+      </w:r>
+      <w:r>
+        <w:rPr>
+          <w:lang w:bidi="ar-EG"/>
+        </w:rPr>
+        <w:t xml:space="preserve">context </w:t>
+      </w:r>
+      <w:r>
+        <w:rPr>
+          <w:rFonts w:hint="cs"/>
+          <w:rtl/>
+          <w:lang w:bidi="ar-EG"/>
+        </w:rPr>
+        <w:t xml:space="preserve"> وال </w:t>
+      </w:r>
+      <w:r>
+        <w:rPr>
+          <w:lang w:bidi="ar-EG"/>
+        </w:rPr>
+        <w:t xml:space="preserve">repo </w:t>
+      </w:r>
+      <w:r>
+        <w:rPr>
+          <w:rFonts w:hint="cs"/>
+          <w:rtl/>
+          <w:lang w:bidi="ar-EG"/>
+        </w:rPr>
+        <w:t xml:space="preserve"> يتبعتوا ليا  ف ال </w:t>
+      </w:r>
+      <w:r>
+        <w:rPr>
+          <w:lang w:bidi="ar-EG"/>
+        </w:rPr>
+        <w:t xml:space="preserve">contractor </w:t>
+      </w:r>
+      <w:r>
+        <w:rPr>
+          <w:rFonts w:hint="cs"/>
+          <w:rtl/>
+          <w:lang w:bidi="ar-EG"/>
+        </w:rPr>
+        <w:t xml:space="preserve"> انا مش هعمل </w:t>
+      </w:r>
+      <w:r>
+        <w:rPr>
+          <w:lang w:bidi="ar-EG"/>
+        </w:rPr>
+        <w:t xml:space="preserve">create </w:t>
+      </w:r>
+      <w:r>
+        <w:rPr>
+          <w:rFonts w:hint="cs"/>
+          <w:rtl/>
+          <w:lang w:bidi="ar-EG"/>
+        </w:rPr>
+        <w:t xml:space="preserve"> لاى حاجه منهم. </w:t>
+      </w:r>
+    </w:p>
+    <w:p>
+      <w:pPr>
+        <w:pStyle w:val="ListParagraph"/>
+        <w:rPr>
+          <w:rFonts w:hint="cs"/>
+          <w:rtl/>
+          <w:lang w:bidi="ar-EG"/>
+        </w:rPr>
+      </w:pPr>
+    </w:p>
+    <w:p>
+      <w:pPr>
+        <w:pStyle w:val="ListParagraph"/>
+        <w:numPr>
+          <w:ilvl w:val="0"/>
+          <w:numId w:val="33"/>
+        </w:numPr>
+        <w:bidi/>
+        <w:rPr>
+          <w:rFonts w:hint="cs"/>
+          <w:lang w:bidi="ar-EG"/>
+        </w:rPr>
+      </w:pPr>
+      <w:r>
+        <w:rPr>
+          <w:rFonts w:hint="cs"/>
+          <w:rtl/>
+          <w:lang w:bidi="ar-EG"/>
+        </w:rPr>
+        <w:t xml:space="preserve">ودة  شكل كلاس ال </w:t>
+      </w:r>
+      <w:r>
+        <w:rPr>
+          <w:lang w:bidi="ar-EG"/>
+        </w:rPr>
+        <w:t xml:space="preserve">form </w:t>
+      </w:r>
+      <w:r>
+        <w:rPr>
+          <w:rFonts w:hint="cs"/>
+          <w:rtl/>
+          <w:lang w:bidi="ar-EG"/>
+        </w:rPr>
+        <w:t xml:space="preserve"> دلوقتى  يحب . </w:t>
+      </w:r>
+    </w:p>
+    <w:p>
+      <w:pPr>
+        <w:pStyle w:val="ListParagraph"/>
+        <w:rPr>
+          <w:rFonts w:hint="cs"/>
+          <w:rtl/>
+          <w:lang w:bidi="ar-EG"/>
+        </w:rPr>
+      </w:pPr>
+      <w:r>
+        <w:rPr>
+          <w:rFonts w:cs="Arial"/>
+          <w:rtl/>
+          <w:lang w:bidi="ar-EG"/>
+        </w:rPr>
+        <w:drawing>
+          <wp:anchor distT="0" distB="0" distL="114300" distR="114300" simplePos="0" relativeHeight="251672576" behindDoc="0" locked="0" layoutInCell="1" allowOverlap="1" wp14:anchorId="05920C1B" wp14:editId="4EE72879">
+            <wp:simplePos x="0" y="0"/>
+            <wp:positionH relativeFrom="column">
+              <wp:posOffset>-38100</wp:posOffset>
+            </wp:positionH>
+            <wp:positionV relativeFrom="paragraph">
+              <wp:posOffset>27940</wp:posOffset>
+            </wp:positionV>
+            <wp:extent cx="5056496" cy="1628775"/>
+            <wp:effectExtent l="0" t="0" r="0" b="0"/>
+            <wp:wrapNone/>
+            <wp:docPr id="83" name="Picture 83"/>
+            <wp:cNvGraphicFramePr>
+              <a:graphicFrameLocks xmlns:a="http://schemas.openxmlformats.org/drawingml/2006/main" noChangeAspect="1"/>
+            </wp:cNvGraphicFramePr>
+            <a:graphic xmlns:a="http://schemas.openxmlformats.org/drawingml/2006/main">
+              <a:graphicData uri="http://schemas.openxmlformats.org/drawingml/2006/picture">
+                <pic:pic xmlns:pic="http://schemas.openxmlformats.org/drawingml/2006/picture">
+                  <pic:nvPicPr>
+                    <pic:cNvPr id="1" name=""/>
+                    <pic:cNvPicPr/>
+                  </pic:nvPicPr>
+                  <pic:blipFill>
+                    <a:blip r:embed="rId16">
+                      <a:extLst>
+                        <a:ext uri="{28A0092B-C50C-407E-A947-70E740481C1C}">
+                          <a14:useLocalDpi xmlns:a14="http://schemas.microsoft.com/office/drawing/2010/main" val="0"/>
+                        </a:ext>
+                      </a:extLst>
+                    </a:blip>
+                    <a:stretch>
+                      <a:fillRect/>
+                    </a:stretch>
+                  </pic:blipFill>
+                  <pic:spPr>
+                    <a:xfrm>
+                      <a:off x="0" y="0"/>
+                      <a:ext cx="5056496" cy="1628775"/>
+                    </a:xfrm>
+                    <a:prstGeom prst="rect">
+                      <a:avLst/>
+                    </a:prstGeom>
+                  </pic:spPr>
+                </pic:pic>
+              </a:graphicData>
+            </a:graphic>
+            <wp14:sizeRelH relativeFrom="margin">
+              <wp14:pctWidth>0</wp14:pctWidth>
+            </wp14:sizeRelH>
+            <wp14:sizeRelV relativeFrom="margin">
+              <wp14:pctHeight>0</wp14:pctHeight>
+            </wp14:sizeRelV>
+          </wp:anchor>
+        </w:drawing>
+      </w:r>
+    </w:p>
+    <w:p>
+      <w:pPr>
+        <w:pStyle w:val="ListParagraph"/>
+        <w:bidi/>
+        <w:rPr>
+          <w:lang w:bidi="ar-EG"/>
+        </w:rPr>
+      </w:pPr>
+    </w:p>
+    <w:p>
+      <w:pPr>
+        <w:bidi/>
+        <w:rPr>
+          <w:lang w:bidi="ar-EG"/>
+        </w:rPr>
+      </w:pPr>
+    </w:p>
+    <w:p>
+      <w:pPr>
+        <w:bidi/>
+        <w:rPr>
+          <w:lang w:bidi="ar-EG"/>
+        </w:rPr>
+      </w:pPr>
+    </w:p>
+    <w:p>
+      <w:pPr>
+        <w:bidi/>
+        <w:rPr>
+          <w:lang w:bidi="ar-EG"/>
+        </w:rPr>
+      </w:pPr>
+    </w:p>
+    <w:p>
+      <w:pPr>
+        <w:bidi/>
+        <w:rPr>
+          <w:lang w:bidi="ar-EG"/>
+        </w:rPr>
+      </w:pPr>
+    </w:p>
+    <w:p>
+      <w:pPr>
+        <w:bidi/>
+        <w:rPr>
+          <w:lang w:bidi="ar-EG"/>
+        </w:rPr>
+      </w:pPr>
+    </w:p>
+    <w:p>
+      <w:pPr>
+        <w:bidi/>
+        <w:rPr>
+          <w:lang w:bidi="ar-EG"/>
+        </w:rPr>
+      </w:pPr>
+    </w:p>
+    <w:p>
+      <w:pPr>
+        <w:bidi/>
+        <w:rPr>
+          <w:lang w:bidi="ar-EG"/>
+        </w:rPr>
+      </w:pPr>
+    </w:p>
+    <w:p>
+      <w:pPr>
+        <w:bidi/>
+        <w:rPr>
+          <w:lang w:bidi="ar-EG"/>
+        </w:rPr>
+      </w:pPr>
+    </w:p>
+    <w:p>
+      <w:pPr>
+        <w:bidi/>
+        <w:rPr>
+          <w:lang w:bidi="ar-EG"/>
+        </w:rPr>
+      </w:pPr>
+    </w:p>
+    <w:p>
+      <w:pPr>
+        <w:bidi/>
+        <w:rPr>
+          <w:lang w:bidi="ar-EG"/>
+        </w:rPr>
+      </w:pPr>
+      <w:bookmarkStart w:id="4" w:name="_GoBack"/>
+      <w:bookmarkEnd w:id="4"/>
+    </w:p>
+    <w:p>
+      <w:pPr>
+        <w:bidi/>
+        <w:rPr>
+          <w:lang w:bidi="ar-EG"/>
+        </w:rPr>
+      </w:pPr>
+    </w:p>
+    <w:p>
+      <w:pPr>
+        <w:bidi/>
+        <w:rPr>
+          <w:lang w:bidi="ar-EG"/>
+        </w:rPr>
+      </w:pPr>
+    </w:p>
+    <w:p>
+      <w:pPr>
+        <w:bidi/>
+        <w:rPr>
+          <w:lang w:bidi="ar-EG"/>
+        </w:rPr>
+      </w:pPr>
+    </w:p>
+    <w:p>
+      <w:pPr>
+        <w:bidi/>
+        <w:rPr>
+          <w:lang w:bidi="ar-EG"/>
+        </w:rPr>
+      </w:pPr>
+    </w:p>
+    <w:p>
+      <w:pPr>
+        <w:bidi/>
+        <w:rPr>
+          <w:lang w:bidi="ar-EG"/>
+        </w:rPr>
+      </w:pPr>
+    </w:p>
+    <w:p>
+      <w:pPr>
+        <w:bidi/>
+        <w:rPr>
+          <w:lang w:bidi="ar-EG"/>
+        </w:rPr>
+      </w:pPr>
+    </w:p>
+    <w:p>
+      <w:pPr>
+        <w:bidi/>
+        <w:rPr>
+          <w:lang w:bidi="ar-EG"/>
+        </w:rPr>
+      </w:pPr>
+    </w:p>
+    <w:p>
+      <w:pPr>
+        <w:bidi/>
+        <w:rPr>
+          <w:lang w:bidi="ar-EG"/>
+        </w:rPr>
+      </w:pPr>
+    </w:p>
+    <w:p>
+      <w:pPr>
+        <w:bidi/>
+        <w:rPr>
+          <w:lang w:bidi="ar-EG"/>
+        </w:rPr>
+      </w:pPr>
+    </w:p>
+    <w:p>
+      <w:pPr>
+        <w:bidi/>
+        <w:rPr>
+          <w:lang w:bidi="ar-EG"/>
+        </w:rPr>
+      </w:pPr>
+    </w:p>
+    <w:p>
+      <w:pPr>
+        <w:bidi/>
+        <w:rPr>
+          <w:lang w:bidi="ar-EG"/>
+        </w:rPr>
+      </w:pPr>
+    </w:p>
+    <w:p>
+      <w:pPr>
+        <w:bidi/>
+        <w:rPr>
+          <w:lang w:bidi="ar-EG"/>
+        </w:rPr>
+      </w:pPr>
+    </w:p>
+    <w:p>
+      <w:pPr>
+        <w:bidi/>
+        <w:rPr>
+          <w:lang w:bidi="ar-EG"/>
+        </w:rPr>
+      </w:pPr>
+    </w:p>
+    <w:p>
+      <w:pPr>
+        <w:bidi/>
+        <w:rPr>
+          <w:lang w:bidi="ar-EG"/>
+        </w:rPr>
+      </w:pPr>
+    </w:p>
+    <w:p>
+      <w:pPr>
+        <w:bidi/>
+        <w:rPr>
+          <w:lang w:bidi="ar-EG"/>
+        </w:rPr>
+      </w:pPr>
+    </w:p>
+    <w:p>
+      <w:pPr>
+        <w:bidi/>
+        <w:rPr>
+          <w:lang w:bidi="ar-EG"/>
+        </w:rPr>
+      </w:pPr>
+    </w:p>
+    <w:p>
+      <w:pPr>
+        <w:bidi/>
+        <w:rPr>
+          <w:lang w:bidi="ar-EG"/>
+        </w:rPr>
+      </w:pPr>
+    </w:p>
+    <w:p>
+      <w:pPr>
+        <w:bidi/>
+        <w:rPr>
+          <w:lang w:bidi="ar-EG"/>
+        </w:rPr>
+      </w:pPr>
+    </w:p>
+    <w:p>
+      <w:pPr>
+        <w:bidi/>
+        <w:rPr>
+          <w:lang w:bidi="ar-EG"/>
+        </w:rPr>
+      </w:pPr>
+    </w:p>
+    <w:p>
+      <w:pPr>
+        <w:bidi/>
+        <w:rPr>
+          <w:lang w:bidi="ar-EG"/>
+        </w:rPr>
+      </w:pPr>
+    </w:p>
+    <w:p>
+      <w:pPr>
+        <w:bidi/>
+        <w:rPr>
+          <w:lang w:bidi="ar-EG"/>
+        </w:rPr>
+      </w:pPr>
+    </w:p>
+    <w:p>
+      <w:pPr>
+        <w:bidi/>
+        <w:rPr>
+          <w:lang w:bidi="ar-EG"/>
+        </w:rPr>
+      </w:pPr>
+    </w:p>
+    <w:p>
+      <w:pPr>
+        <w:bidi/>
+        <w:rPr>
+          <w:lang w:bidi="ar-EG"/>
+        </w:rPr>
+      </w:pPr>
+    </w:p>
+    <w:p>
+      <w:pPr>
+        <w:bidi/>
+        <w:rPr>
+          <w:lang w:bidi="ar-EG"/>
+        </w:rPr>
+      </w:pPr>
+    </w:p>
+    <w:p>
+      <w:pPr>
+        <w:bidi/>
+        <w:rPr>
+          <w:lang w:bidi="ar-EG"/>
+        </w:rPr>
+      </w:pPr>
+    </w:p>
+    <w:p>
+      <w:pPr>
+        <w:bidi/>
+        <w:rPr>
+          <w:lang w:bidi="ar-EG"/>
+        </w:rPr>
+      </w:pPr>
+    </w:p>
+    <w:p>
+      <w:pPr>
+        <w:bidi/>
+        <w:rPr>
+          <w:lang w:bidi="ar-EG"/>
+        </w:rPr>
+      </w:pPr>
+    </w:p>
+    <w:p>
+      <w:pPr>
+        <w:bidi/>
+        <w:rPr>
+          <w:lang w:bidi="ar-EG"/>
+        </w:rPr>
+      </w:pPr>
+    </w:p>
+    <w:p>
+      <w:pPr>
+        <w:bidi/>
+        <w:rPr>
+          <w:lang w:bidi="ar-EG"/>
+        </w:rPr>
+      </w:pPr>
+    </w:p>
+    <w:p>
+      <w:pPr>
+        <w:bidi/>
+        <w:rPr>
+          <w:lang w:bidi="ar-EG"/>
+        </w:rPr>
+      </w:pPr>
+    </w:p>
+    <w:p>
+      <w:pPr>
+        <w:bidi/>
+        <w:rPr>
+          <w:lang w:bidi="ar-EG"/>
+        </w:rPr>
+      </w:pPr>
+    </w:p>
+    <w:p>
+      <w:pPr>
+        <w:bidi/>
+        <w:rPr>
+          <w:lang w:bidi="ar-EG"/>
+        </w:rPr>
+      </w:pPr>
+    </w:p>
+    <w:p>
+      <w:pPr>
+        <w:bidi/>
+        <w:rPr>
+          <w:lang w:bidi="ar-EG"/>
+        </w:rPr>
+      </w:pPr>
+    </w:p>
+    <w:p>
+      <w:pPr>
+        <w:bidi/>
+        <w:rPr>
+          <w:lang w:bidi="ar-EG"/>
+        </w:rPr>
+      </w:pPr>
+    </w:p>
+    <w:p>
+      <w:pPr>
+        <w:bidi/>
+        <w:rPr>
+          <w:lang w:bidi="ar-EG"/>
+        </w:rPr>
+      </w:pPr>
+    </w:p>
+    <w:p>
+      <w:pPr>
+        <w:bidi/>
+        <w:rPr>
+          <w:lang w:bidi="ar-EG"/>
+        </w:rPr>
+      </w:pPr>
+    </w:p>
+    <w:p>
+      <w:pPr>
+        <w:bidi/>
+        <w:rPr>
+          <w:lang w:bidi="ar-EG"/>
+        </w:rPr>
+      </w:pPr>
+    </w:p>
+    <w:p>
+      <w:pPr>
+        <w:bidi/>
+        <w:rPr>
+          <w:lang w:bidi="ar-EG"/>
+        </w:rPr>
+      </w:pPr>
+    </w:p>
+    <w:p>
+      <w:pPr>
+        <w:bidi/>
+        <w:rPr>
+          <w:lang w:bidi="ar-EG"/>
+        </w:rPr>
+      </w:pPr>
+    </w:p>
+    <w:p>
+      <w:pPr>
+        <w:bidi/>
+        <w:rPr>
+          <w:lang w:bidi="ar-EG"/>
+        </w:rPr>
+      </w:pPr>
+    </w:p>
+    <w:p>
+      <w:pPr>
+        <w:bidi/>
+        <w:rPr>
+          <w:lang w:bidi="ar-EG"/>
+        </w:rPr>
+      </w:pPr>
+    </w:p>
+    <w:p>
+      <w:pPr>
+        <w:bidi/>
+        <w:rPr>
+          <w:lang w:bidi="ar-EG"/>
+        </w:rPr>
+      </w:pPr>
+    </w:p>
+    <w:p>
+      <w:pPr>
+        <w:bidi/>
+        <w:rPr>
+          <w:lang w:bidi="ar-EG"/>
+        </w:rPr>
+      </w:pPr>
+    </w:p>
+    <w:p>
+      <w:pPr>
+        <w:bidi/>
+        <w:rPr>
+          <w:lang w:bidi="ar-EG"/>
+        </w:rPr>
+      </w:pPr>
+    </w:p>
+    <w:p>
+      <w:pPr>
+        <w:bidi/>
+        <w:rPr>
+          <w:lang w:bidi="ar-EG"/>
+        </w:rPr>
+      </w:pPr>
+    </w:p>
+    <w:p>
+      <w:pPr>
+        <w:bidi/>
+        <w:rPr>
+          <w:lang w:bidi="ar-EG"/>
+        </w:rPr>
+      </w:pPr>
+    </w:p>
+    <w:p>
+      <w:pPr>
+        <w:bidi/>
+        <w:rPr>
+          <w:lang w:bidi="ar-EG"/>
+        </w:rPr>
+      </w:pPr>
+    </w:p>
+    <w:p>
+      <w:pPr>
+        <w:bidi/>
+        <w:rPr>
+          <w:lang w:bidi="ar-EG"/>
+        </w:rPr>
+      </w:pPr>
+    </w:p>
+    <w:p>
+      <w:pPr>
+        <w:bidi/>
+        <w:rPr>
+          <w:lang w:bidi="ar-EG"/>
+        </w:rPr>
+      </w:pPr>
+    </w:p>
+    <w:p>
+      <w:pPr>
+        <w:bidi/>
+        <w:rPr>
+          <w:lang w:bidi="ar-EG"/>
+        </w:rPr>
+      </w:pPr>
+    </w:p>
+    <w:p>
+      <w:pPr>
+        <w:bidi/>
+        <w:rPr>
+          <w:lang w:bidi="ar-EG"/>
+        </w:rPr>
+      </w:pPr>
     </w:p>
     <w:sectPr>
-      <w:footerReference w:type="default" r:id="rId10"/>
+      <w:footerReference w:type="default" r:id="rId17"/>
       <w:pgSz w:w="12240" w:h="15840"/>
       <w:pgMar w:top="1440" w:right="1440" w:bottom="1440" w:left="1440" w:header="720" w:footer="720" w:gutter="0"/>
       <w:pgBorders w:offsetFrom="page">
@@ -4748,7 +8278,7 @@
               <w:sz w:val="18"/>
               <w:szCs w:val="18"/>
             </w:rPr>
-            <w:t>2</w:t>
+            <w:t>5</w:t>
           </w:r>
           <w:r>
             <w:rPr>
@@ -6118,6 +9648,95 @@
     </w:lvl>
   </w:abstractNum>
   <w:abstractNum w:abstractNumId="14">
+    <w:nsid w:val="2BEF2D94"/>
+    <w:multiLevelType w:val="hybridMultilevel"/>
+    <w:tmpl w:val="85046DD0"/>
+    <w:lvl w:ilvl="0" w:tplc="545E2C14">
+      <w:start w:val="1"/>
+      <w:numFmt w:val="decimal"/>
+      <w:lvlText w:val="%1-"/>
+      <w:lvlJc w:val="left"/>
+      <w:pPr>
+        <w:ind w:left="1335" w:hanging="360"/>
+      </w:pPr>
+      <w:rPr>
+        <w:rFonts w:hint="default"/>
+      </w:rPr>
+    </w:lvl>
+    <w:lvl w:ilvl="1" w:tplc="04090019" w:tentative="1">
+      <w:start w:val="1"/>
+      <w:numFmt w:val="lowerLetter"/>
+      <w:lvlText w:val="%2."/>
+      <w:lvlJc w:val="left"/>
+      <w:pPr>
+        <w:ind w:left="2055" w:hanging="360"/>
+      </w:pPr>
+    </w:lvl>
+    <w:lvl w:ilvl="2" w:tplc="0409001B" w:tentative="1">
+      <w:start w:val="1"/>
+      <w:numFmt w:val="lowerRoman"/>
+      <w:lvlText w:val="%3."/>
+      <w:lvlJc w:val="right"/>
+      <w:pPr>
+        <w:ind w:left="2775" w:hanging="180"/>
+      </w:pPr>
+    </w:lvl>
+    <w:lvl w:ilvl="3" w:tplc="0409000F" w:tentative="1">
+      <w:start w:val="1"/>
+      <w:numFmt w:val="decimal"/>
+      <w:lvlText w:val="%4."/>
+      <w:lvlJc w:val="left"/>
+      <w:pPr>
+        <w:ind w:left="3495" w:hanging="360"/>
+      </w:pPr>
+    </w:lvl>
+    <w:lvl w:ilvl="4" w:tplc="04090019" w:tentative="1">
+      <w:start w:val="1"/>
+      <w:numFmt w:val="lowerLetter"/>
+      <w:lvlText w:val="%5."/>
+      <w:lvlJc w:val="left"/>
+      <w:pPr>
+        <w:ind w:left="4215" w:hanging="360"/>
+      </w:pPr>
+    </w:lvl>
+    <w:lvl w:ilvl="5" w:tplc="0409001B" w:tentative="1">
+      <w:start w:val="1"/>
+      <w:numFmt w:val="lowerRoman"/>
+      <w:lvlText w:val="%6."/>
+      <w:lvlJc w:val="right"/>
+      <w:pPr>
+        <w:ind w:left="4935" w:hanging="180"/>
+      </w:pPr>
+    </w:lvl>
+    <w:lvl w:ilvl="6" w:tplc="0409000F" w:tentative="1">
+      <w:start w:val="1"/>
+      <w:numFmt w:val="decimal"/>
+      <w:lvlText w:val="%7."/>
+      <w:lvlJc w:val="left"/>
+      <w:pPr>
+        <w:ind w:left="5655" w:hanging="360"/>
+      </w:pPr>
+    </w:lvl>
+    <w:lvl w:ilvl="7" w:tplc="04090019" w:tentative="1">
+      <w:start w:val="1"/>
+      <w:numFmt w:val="lowerLetter"/>
+      <w:lvlText w:val="%8."/>
+      <w:lvlJc w:val="left"/>
+      <w:pPr>
+        <w:ind w:left="6375" w:hanging="360"/>
+      </w:pPr>
+    </w:lvl>
+    <w:lvl w:ilvl="8" w:tplc="0409001B" w:tentative="1">
+      <w:start w:val="1"/>
+      <w:numFmt w:val="lowerRoman"/>
+      <w:lvlText w:val="%9."/>
+      <w:lvlJc w:val="right"/>
+      <w:pPr>
+        <w:ind w:left="7095" w:hanging="180"/>
+      </w:pPr>
+    </w:lvl>
+  </w:abstractNum>
+  <w:abstractNum w:abstractNumId="15">
     <w:nsid w:val="2F9A63DA"/>
     <w:multiLevelType w:val="hybridMultilevel"/>
     <w:tmpl w:val="9B14C8DC"/>
@@ -6230,7 +9849,7 @@
       </w:rPr>
     </w:lvl>
   </w:abstractNum>
-  <w:abstractNum w:abstractNumId="15">
+  <w:abstractNum w:abstractNumId="16">
     <w:nsid w:val="377840A2"/>
     <w:multiLevelType w:val="hybridMultilevel"/>
     <w:tmpl w:val="7794D7E0"/>
@@ -6319,7 +9938,7 @@
       </w:pPr>
     </w:lvl>
   </w:abstractNum>
-  <w:abstractNum w:abstractNumId="16">
+  <w:abstractNum w:abstractNumId="17">
     <w:nsid w:val="37A20EC5"/>
     <w:multiLevelType w:val="hybridMultilevel"/>
     <w:tmpl w:val="12F225BA"/>
@@ -6432,7 +10051,7 @@
       </w:rPr>
     </w:lvl>
   </w:abstractNum>
-  <w:abstractNum w:abstractNumId="17">
+  <w:abstractNum w:abstractNumId="18">
     <w:nsid w:val="38832DFD"/>
     <w:multiLevelType w:val="hybridMultilevel"/>
     <w:tmpl w:val="03E83F20"/>
@@ -6521,7 +10140,7 @@
       </w:pPr>
     </w:lvl>
   </w:abstractNum>
-  <w:abstractNum w:abstractNumId="18">
+  <w:abstractNum w:abstractNumId="19">
     <w:nsid w:val="424627E6"/>
     <w:multiLevelType w:val="hybridMultilevel"/>
     <w:tmpl w:val="DA9041E4"/>
@@ -6610,7 +10229,7 @@
       </w:pPr>
     </w:lvl>
   </w:abstractNum>
-  <w:abstractNum w:abstractNumId="19">
+  <w:abstractNum w:abstractNumId="20">
     <w:nsid w:val="42A158F6"/>
     <w:multiLevelType w:val="hybridMultilevel"/>
     <w:tmpl w:val="AB5ED2BA"/>
@@ -6699,7 +10318,7 @@
       </w:pPr>
     </w:lvl>
   </w:abstractNum>
-  <w:abstractNum w:abstractNumId="20">
+  <w:abstractNum w:abstractNumId="21">
     <w:nsid w:val="43FA0F30"/>
     <w:multiLevelType w:val="hybridMultilevel"/>
     <w:tmpl w:val="AE42C966"/>
@@ -6788,7 +10407,7 @@
       </w:pPr>
     </w:lvl>
   </w:abstractNum>
-  <w:abstractNum w:abstractNumId="21">
+  <w:abstractNum w:abstractNumId="22">
     <w:nsid w:val="469874A1"/>
     <w:multiLevelType w:val="hybridMultilevel"/>
     <w:tmpl w:val="56F80234"/>
@@ -6877,7 +10496,7 @@
       </w:pPr>
     </w:lvl>
   </w:abstractNum>
-  <w:abstractNum w:abstractNumId="22">
+  <w:abstractNum w:abstractNumId="23">
     <w:nsid w:val="4C3724F4"/>
     <w:multiLevelType w:val="hybridMultilevel"/>
     <w:tmpl w:val="790A0572"/>
@@ -6966,7 +10585,7 @@
       </w:pPr>
     </w:lvl>
   </w:abstractNum>
-  <w:abstractNum w:abstractNumId="23">
+  <w:abstractNum w:abstractNumId="24">
     <w:nsid w:val="4C4D5C98"/>
     <w:multiLevelType w:val="hybridMultilevel"/>
     <w:tmpl w:val="2BF6D992"/>
@@ -7055,7 +10674,96 @@
       </w:pPr>
     </w:lvl>
   </w:abstractNum>
-  <w:abstractNum w:abstractNumId="24">
+  <w:abstractNum w:abstractNumId="25">
+    <w:nsid w:val="4D6D13B9"/>
+    <w:multiLevelType w:val="hybridMultilevel"/>
+    <w:tmpl w:val="079C2C9E"/>
+    <w:lvl w:ilvl="0" w:tplc="D3784C28">
+      <w:start w:val="1"/>
+      <w:numFmt w:val="decimal"/>
+      <w:lvlText w:val="%1-"/>
+      <w:lvlJc w:val="left"/>
+      <w:pPr>
+        <w:ind w:left="1500" w:hanging="360"/>
+      </w:pPr>
+      <w:rPr>
+        <w:rFonts w:hint="default"/>
+      </w:rPr>
+    </w:lvl>
+    <w:lvl w:ilvl="1" w:tplc="04090019" w:tentative="1">
+      <w:start w:val="1"/>
+      <w:numFmt w:val="lowerLetter"/>
+      <w:lvlText w:val="%2."/>
+      <w:lvlJc w:val="left"/>
+      <w:pPr>
+        <w:ind w:left="2220" w:hanging="360"/>
+      </w:pPr>
+    </w:lvl>
+    <w:lvl w:ilvl="2" w:tplc="0409001B" w:tentative="1">
+      <w:start w:val="1"/>
+      <w:numFmt w:val="lowerRoman"/>
+      <w:lvlText w:val="%3."/>
+      <w:lvlJc w:val="right"/>
+      <w:pPr>
+        <w:ind w:left="2940" w:hanging="180"/>
+      </w:pPr>
+    </w:lvl>
+    <w:lvl w:ilvl="3" w:tplc="0409000F" w:tentative="1">
+      <w:start w:val="1"/>
+      <w:numFmt w:val="decimal"/>
+      <w:lvlText w:val="%4."/>
+      <w:lvlJc w:val="left"/>
+      <w:pPr>
+        <w:ind w:left="3660" w:hanging="360"/>
+      </w:pPr>
+    </w:lvl>
+    <w:lvl w:ilvl="4" w:tplc="04090019" w:tentative="1">
+      <w:start w:val="1"/>
+      <w:numFmt w:val="lowerLetter"/>
+      <w:lvlText w:val="%5."/>
+      <w:lvlJc w:val="left"/>
+      <w:pPr>
+        <w:ind w:left="4380" w:hanging="360"/>
+      </w:pPr>
+    </w:lvl>
+    <w:lvl w:ilvl="5" w:tplc="0409001B" w:tentative="1">
+      <w:start w:val="1"/>
+      <w:numFmt w:val="lowerRoman"/>
+      <w:lvlText w:val="%6."/>
+      <w:lvlJc w:val="right"/>
+      <w:pPr>
+        <w:ind w:left="5100" w:hanging="180"/>
+      </w:pPr>
+    </w:lvl>
+    <w:lvl w:ilvl="6" w:tplc="0409000F" w:tentative="1">
+      <w:start w:val="1"/>
+      <w:numFmt w:val="decimal"/>
+      <w:lvlText w:val="%7."/>
+      <w:lvlJc w:val="left"/>
+      <w:pPr>
+        <w:ind w:left="5820" w:hanging="360"/>
+      </w:pPr>
+    </w:lvl>
+    <w:lvl w:ilvl="7" w:tplc="04090019" w:tentative="1">
+      <w:start w:val="1"/>
+      <w:numFmt w:val="lowerLetter"/>
+      <w:lvlText w:val="%8."/>
+      <w:lvlJc w:val="left"/>
+      <w:pPr>
+        <w:ind w:left="6540" w:hanging="360"/>
+      </w:pPr>
+    </w:lvl>
+    <w:lvl w:ilvl="8" w:tplc="0409001B" w:tentative="1">
+      <w:start w:val="1"/>
+      <w:numFmt w:val="lowerRoman"/>
+      <w:lvlText w:val="%9."/>
+      <w:lvlJc w:val="right"/>
+      <w:pPr>
+        <w:ind w:left="7260" w:hanging="180"/>
+      </w:pPr>
+    </w:lvl>
+  </w:abstractNum>
+  <w:abstractNum w:abstractNumId="26">
     <w:nsid w:val="4F6F192B"/>
     <w:multiLevelType w:val="hybridMultilevel"/>
     <w:tmpl w:val="CC7AF25A"/>
@@ -7144,7 +10852,7 @@
       </w:pPr>
     </w:lvl>
   </w:abstractNum>
-  <w:abstractNum w:abstractNumId="25">
+  <w:abstractNum w:abstractNumId="27">
     <w:nsid w:val="50AC1876"/>
     <w:multiLevelType w:val="hybridMultilevel"/>
     <w:tmpl w:val="6DFE2210"/>
@@ -7233,7 +10941,7 @@
       </w:pPr>
     </w:lvl>
   </w:abstractNum>
-  <w:abstractNum w:abstractNumId="26">
+  <w:abstractNum w:abstractNumId="28">
     <w:nsid w:val="50D6633C"/>
     <w:multiLevelType w:val="hybridMultilevel"/>
     <w:tmpl w:val="95AA2558"/>
@@ -7322,7 +11030,7 @@
       </w:pPr>
     </w:lvl>
   </w:abstractNum>
-  <w:abstractNum w:abstractNumId="27">
+  <w:abstractNum w:abstractNumId="29">
     <w:nsid w:val="515571D7"/>
     <w:multiLevelType w:val="hybridMultilevel"/>
     <w:tmpl w:val="D8F4CA12"/>
@@ -7435,7 +11143,7 @@
       </w:rPr>
     </w:lvl>
   </w:abstractNum>
-  <w:abstractNum w:abstractNumId="28">
+  <w:abstractNum w:abstractNumId="30">
     <w:nsid w:val="5B453DA7"/>
     <w:multiLevelType w:val="hybridMultilevel"/>
     <w:tmpl w:val="21900690"/>
@@ -7524,7 +11232,7 @@
       </w:pPr>
     </w:lvl>
   </w:abstractNum>
-  <w:abstractNum w:abstractNumId="29">
+  <w:abstractNum w:abstractNumId="31">
     <w:nsid w:val="665220B6"/>
     <w:multiLevelType w:val="hybridMultilevel"/>
     <w:tmpl w:val="132AA0CA"/>
@@ -7613,7 +11321,120 @@
       </w:pPr>
     </w:lvl>
   </w:abstractNum>
-  <w:abstractNum w:abstractNumId="30">
+  <w:abstractNum w:abstractNumId="32">
+    <w:nsid w:val="768A6CFE"/>
+    <w:multiLevelType w:val="hybridMultilevel"/>
+    <w:tmpl w:val="1CE286C2"/>
+    <w:lvl w:ilvl="0" w:tplc="10F0356E">
+      <w:start w:val="2"/>
+      <w:numFmt w:val="bullet"/>
+      <w:lvlText w:val="-"/>
+      <w:lvlJc w:val="left"/>
+      <w:pPr>
+        <w:ind w:left="720" w:hanging="360"/>
+      </w:pPr>
+      <w:rPr>
+        <w:rFonts w:ascii="Arial" w:eastAsiaTheme="minorEastAsia" w:hAnsi="Arial" w:cs="Arial" w:hint="default"/>
+      </w:rPr>
+    </w:lvl>
+    <w:lvl w:ilvl="1" w:tplc="04090003" w:tentative="1">
+      <w:start w:val="1"/>
+      <w:numFmt w:val="bullet"/>
+      <w:lvlText w:val="o"/>
+      <w:lvlJc w:val="left"/>
+      <w:pPr>
+        <w:ind w:left="1440" w:hanging="360"/>
+      </w:pPr>
+      <w:rPr>
+        <w:rFonts w:ascii="Courier New" w:hAnsi="Courier New" w:cs="Courier New" w:hint="default"/>
+      </w:rPr>
+    </w:lvl>
+    <w:lvl w:ilvl="2" w:tplc="04090005" w:tentative="1">
+      <w:start w:val="1"/>
+      <w:numFmt w:val="bullet"/>
+      <w:lvlText w:val=""/>
+      <w:lvlJc w:val="left"/>
+      <w:pPr>
+        <w:ind w:left="2160" w:hanging="360"/>
+      </w:pPr>
+      <w:rPr>
+        <w:rFonts w:ascii="Wingdings" w:hAnsi="Wingdings" w:hint="default"/>
+      </w:rPr>
+    </w:lvl>
+    <w:lvl w:ilvl="3" w:tplc="04090001" w:tentative="1">
+      <w:start w:val="1"/>
+      <w:numFmt w:val="bullet"/>
+      <w:lvlText w:val=""/>
+      <w:lvlJc w:val="left"/>
+      <w:pPr>
+        <w:ind w:left="2880" w:hanging="360"/>
+      </w:pPr>
+      <w:rPr>
+        <w:rFonts w:ascii="Symbol" w:hAnsi="Symbol" w:hint="default"/>
+      </w:rPr>
+    </w:lvl>
+    <w:lvl w:ilvl="4" w:tplc="04090003" w:tentative="1">
+      <w:start w:val="1"/>
+      <w:numFmt w:val="bullet"/>
+      <w:lvlText w:val="o"/>
+      <w:lvlJc w:val="left"/>
+      <w:pPr>
+        <w:ind w:left="3600" w:hanging="360"/>
+      </w:pPr>
+      <w:rPr>
+        <w:rFonts w:ascii="Courier New" w:hAnsi="Courier New" w:cs="Courier New" w:hint="default"/>
+      </w:rPr>
+    </w:lvl>
+    <w:lvl w:ilvl="5" w:tplc="04090005" w:tentative="1">
+      <w:start w:val="1"/>
+      <w:numFmt w:val="bullet"/>
+      <w:lvlText w:val=""/>
+      <w:lvlJc w:val="left"/>
+      <w:pPr>
+        <w:ind w:left="4320" w:hanging="360"/>
+      </w:pPr>
+      <w:rPr>
+        <w:rFonts w:ascii="Wingdings" w:hAnsi="Wingdings" w:hint="default"/>
+      </w:rPr>
+    </w:lvl>
+    <w:lvl w:ilvl="6" w:tplc="04090001" w:tentative="1">
+      <w:start w:val="1"/>
+      <w:numFmt w:val="bullet"/>
+      <w:lvlText w:val=""/>
+      <w:lvlJc w:val="left"/>
+      <w:pPr>
+        <w:ind w:left="5040" w:hanging="360"/>
+      </w:pPr>
+      <w:rPr>
+        <w:rFonts w:ascii="Symbol" w:hAnsi="Symbol" w:hint="default"/>
+      </w:rPr>
+    </w:lvl>
+    <w:lvl w:ilvl="7" w:tplc="04090003" w:tentative="1">
+      <w:start w:val="1"/>
+      <w:numFmt w:val="bullet"/>
+      <w:lvlText w:val="o"/>
+      <w:lvlJc w:val="left"/>
+      <w:pPr>
+        <w:ind w:left="5760" w:hanging="360"/>
+      </w:pPr>
+      <w:rPr>
+        <w:rFonts w:ascii="Courier New" w:hAnsi="Courier New" w:cs="Courier New" w:hint="default"/>
+      </w:rPr>
+    </w:lvl>
+    <w:lvl w:ilvl="8" w:tplc="04090005" w:tentative="1">
+      <w:start w:val="1"/>
+      <w:numFmt w:val="bullet"/>
+      <w:lvlText w:val=""/>
+      <w:lvlJc w:val="left"/>
+      <w:pPr>
+        <w:ind w:left="6480" w:hanging="360"/>
+      </w:pPr>
+      <w:rPr>
+        <w:rFonts w:ascii="Wingdings" w:hAnsi="Wingdings" w:hint="default"/>
+      </w:rPr>
+    </w:lvl>
+  </w:abstractNum>
+  <w:abstractNum w:abstractNumId="33">
     <w:nsid w:val="789D6F24"/>
     <w:multiLevelType w:val="hybridMultilevel"/>
     <w:tmpl w:val="DBACEAAA"/>
@@ -7702,7 +11523,7 @@
       </w:pPr>
     </w:lvl>
   </w:abstractNum>
-  <w:abstractNum w:abstractNumId="31">
+  <w:abstractNum w:abstractNumId="34">
     <w:nsid w:val="79E23375"/>
     <w:multiLevelType w:val="hybridMultilevel"/>
     <w:tmpl w:val="F5FED74E"/>
@@ -7795,22 +11616,22 @@
     <w:abstractNumId w:val="6"/>
   </w:num>
   <w:num w:numId="2">
-    <w:abstractNumId w:val="19"/>
+    <w:abstractNumId w:val="20"/>
   </w:num>
   <w:num w:numId="3">
-    <w:abstractNumId w:val="15"/>
+    <w:abstractNumId w:val="16"/>
   </w:num>
   <w:num w:numId="4">
-    <w:abstractNumId w:val="20"/>
+    <w:abstractNumId w:val="21"/>
   </w:num>
   <w:num w:numId="5">
-    <w:abstractNumId w:val="29"/>
+    <w:abstractNumId w:val="31"/>
   </w:num>
   <w:num w:numId="6">
     <w:abstractNumId w:val="8"/>
   </w:num>
   <w:num w:numId="7">
-    <w:abstractNumId w:val="23"/>
+    <w:abstractNumId w:val="24"/>
   </w:num>
   <w:num w:numId="8">
     <w:abstractNumId w:val="4"/>
@@ -7822,16 +11643,16 @@
     <w:abstractNumId w:val="11"/>
   </w:num>
   <w:num w:numId="11">
-    <w:abstractNumId w:val="27"/>
+    <w:abstractNumId w:val="29"/>
   </w:num>
   <w:num w:numId="12">
     <w:abstractNumId w:val="0"/>
   </w:num>
   <w:num w:numId="13">
-    <w:abstractNumId w:val="26"/>
+    <w:abstractNumId w:val="28"/>
   </w:num>
   <w:num w:numId="14">
-    <w:abstractNumId w:val="14"/>
+    <w:abstractNumId w:val="15"/>
   </w:num>
   <w:num w:numId="15">
     <w:abstractNumId w:val="10"/>
@@ -7843,13 +11664,13 @@
     <w:abstractNumId w:val="2"/>
   </w:num>
   <w:num w:numId="18">
-    <w:abstractNumId w:val="31"/>
+    <w:abstractNumId w:val="34"/>
   </w:num>
   <w:num w:numId="19">
-    <w:abstractNumId w:val="16"/>
+    <w:abstractNumId w:val="17"/>
   </w:num>
   <w:num w:numId="20">
-    <w:abstractNumId w:val="17"/>
+    <w:abstractNumId w:val="18"/>
   </w:num>
   <w:num w:numId="21">
     <w:abstractNumId w:val="3"/>
@@ -7858,34 +11679,43 @@
     <w:abstractNumId w:val="1"/>
   </w:num>
   <w:num w:numId="23">
-    <w:abstractNumId w:val="30"/>
+    <w:abstractNumId w:val="33"/>
   </w:num>
   <w:num w:numId="24">
     <w:abstractNumId w:val="13"/>
   </w:num>
   <w:num w:numId="25">
-    <w:abstractNumId w:val="18"/>
+    <w:abstractNumId w:val="19"/>
   </w:num>
   <w:num w:numId="26">
-    <w:abstractNumId w:val="24"/>
+    <w:abstractNumId w:val="26"/>
   </w:num>
   <w:num w:numId="27">
-    <w:abstractNumId w:val="28"/>
+    <w:abstractNumId w:val="30"/>
   </w:num>
   <w:num w:numId="28">
-    <w:abstractNumId w:val="21"/>
+    <w:abstractNumId w:val="22"/>
   </w:num>
   <w:num w:numId="29">
-    <w:abstractNumId w:val="22"/>
+    <w:abstractNumId w:val="23"/>
   </w:num>
   <w:num w:numId="30">
     <w:abstractNumId w:val="12"/>
   </w:num>
   <w:num w:numId="31">
-    <w:abstractNumId w:val="25"/>
+    <w:abstractNumId w:val="27"/>
   </w:num>
   <w:num w:numId="32">
     <w:abstractNumId w:val="9"/>
+  </w:num>
+  <w:num w:numId="33">
+    <w:abstractNumId w:val="32"/>
+  </w:num>
+  <w:num w:numId="34">
+    <w:abstractNumId w:val="14"/>
+  </w:num>
+  <w:num w:numId="35">
+    <w:abstractNumId w:val="25"/>
   </w:num>
   <w:numIdMacAtCleanup w:val="10"/>
 </w:numbering>
@@ -10258,9 +14088,8 @@
     <w:panose1 w:val="020B0502040204020203"/>
     <w:charset w:val="00"/>
     <w:family w:val="swiss"/>
-    <w:notTrueType/>
     <w:pitch w:val="variable"/>
-    <w:sig w:usb0="00000003" w:usb1="00000000" w:usb2="00000000" w:usb3="00000000" w:csb0="00000001" w:csb1="00000000"/>
+    <w:sig w:usb0="E4002EFF" w:usb1="C000E47F" w:usb2="00000009" w:usb3="00000000" w:csb0="000001FF" w:csb1="00000000"/>
   </w:font>
   <w:font w:name="Calibri">
     <w:panose1 w:val="020F0502020204030204"/>
@@ -10301,6 +14130,7 @@
     <w:rsid w:val="002909C5"/>
     <w:rsid w:val="00306A50"/>
     <w:rsid w:val="00421347"/>
+    <w:rsid w:val="00441F7A"/>
     <w:rsid w:val="00477AB9"/>
     <w:rsid w:val="004D54D1"/>
     <w:rsid w:val="004D58A5"/>
@@ -10316,7 +14146,6 @@
     <w:rsid w:val="00710638"/>
     <w:rsid w:val="007504BB"/>
     <w:rsid w:val="00784C38"/>
-    <w:rsid w:val="0078535B"/>
     <w:rsid w:val="00821F54"/>
     <w:rsid w:val="008D352D"/>
     <w:rsid w:val="00946A70"/>
@@ -11144,7 +14973,7 @@
 </file>
 
 <file path=customXml/itemProps2.xml><?xml version="1.0" encoding="utf-8"?>
-<ds:datastoreItem xmlns:ds="http://schemas.openxmlformats.org/officeDocument/2006/customXml" ds:itemID="{E8F8C230-331B-49E7-B858-D5694623AC6C}">
+<ds:datastoreItem xmlns:ds="http://schemas.openxmlformats.org/officeDocument/2006/customXml" ds:itemID="{C1E2D19C-A103-42E6-BCCD-21CB4984F06B}">
   <ds:schemaRefs>
     <ds:schemaRef ds:uri="http://schemas.openxmlformats.org/officeDocument/2006/bibliography"/>
   </ds:schemaRefs>

</xml_diff>